<commit_message>
Update Anexo1 e Anexo2
</commit_message>
<xml_diff>
--- a/app/templates/anexo2_template.docx
+++ b/app/templates/anexo2_template.docx
@@ -1,11 +1,11 @@
 
 <file path=word/document.xml><?xml version="1.0" encoding="utf-8"?>
-<w:document xmlns:wpc="http://schemas.microsoft.com/office/word/2010/wordprocessingCanvas" xmlns:cx="http://schemas.microsoft.com/office/drawing/2014/chartex" xmlns:cx1="http://schemas.microsoft.com/office/drawing/2015/9/8/chartex" xmlns:cx2="http://schemas.microsoft.com/office/drawing/2015/10/21/chartex" xmlns:cx3="http://schemas.microsoft.com/office/drawing/2016/5/9/chartex" xmlns:cx4="http://schemas.microsoft.com/office/drawing/2016/5/10/chartex" xmlns:cx5="http://schemas.microsoft.com/office/drawing/2016/5/11/chartex" xmlns:cx6="http://schemas.microsoft.com/office/drawing/2016/5/12/chartex" xmlns:cx7="http://schemas.microsoft.com/office/drawing/2016/5/13/chartex" xmlns:cx8="http://schemas.microsoft.com/office/drawing/2016/5/14/chartex" xmlns:mc="http://schemas.openxmlformats.org/markup-compatibility/2006" xmlns:aink="http://schemas.microsoft.com/office/drawing/2016/ink" xmlns:am3d="http://schemas.microsoft.com/office/drawing/2017/model3d" xmlns:o="urn:schemas-microsoft-com:office:office" xmlns:oel="http://schemas.microsoft.com/office/2019/extlst" xmlns:r="http://schemas.openxmlformats.org/officeDocument/2006/relationships" xmlns:m="http://schemas.openxmlformats.org/officeDocument/2006/math" xmlns:v="urn:schemas-microsoft-com:vml" xmlns:wp14="http://schemas.microsoft.com/office/word/2010/wordprocessingDrawing" xmlns:wp="http://schemas.openxmlformats.org/drawingml/2006/wordprocessingDrawing" xmlns:w10="urn:schemas-microsoft-com:office:word" xmlns:w="http://schemas.openxmlformats.org/wordprocessingml/2006/main" xmlns:w14="http://schemas.microsoft.com/office/word/2010/wordml" xmlns:w15="http://schemas.microsoft.com/office/word/2012/wordml" xmlns:w16cex="http://schemas.microsoft.com/office/word/2018/wordml/cex" xmlns:w16cid="http://schemas.microsoft.com/office/word/2016/wordml/cid" xmlns:w16="http://schemas.microsoft.com/office/word/2018/wordml" xmlns:w16du="http://schemas.microsoft.com/office/word/2023/wordml/word16du" xmlns:w16sdtdh="http://schemas.microsoft.com/office/word/2020/wordml/sdtdatahash" xmlns:w16sdtfl="http://schemas.microsoft.com/office/word/2024/wordml/sdtformatlock" xmlns:w16se="http://schemas.microsoft.com/office/word/2015/wordml/symex" xmlns:wpg="http://schemas.microsoft.com/office/word/2010/wordprocessingGroup" xmlns:wpi="http://schemas.microsoft.com/office/word/2010/wordprocessingInk" xmlns:wne="http://schemas.microsoft.com/office/word/2006/wordml" xmlns:wps="http://schemas.microsoft.com/office/word/2010/wordprocessingShape" mc:Ignorable="w14 w15 w16se w16cid w16 w16cex w16sdtdh w16sdtfl w16du wp14">
+<w:document xmlns:o="urn:schemas-microsoft-com:office:office" xmlns:r="http://schemas.openxmlformats.org/officeDocument/2006/relationships" xmlns:v="urn:schemas-microsoft-com:vml" xmlns:w="http://schemas.openxmlformats.org/wordprocessingml/2006/main" xmlns:w10="urn:schemas-microsoft-com:office:word" xmlns:wp="http://schemas.openxmlformats.org/drawingml/2006/wordprocessingDrawing" xmlns:pic="http://schemas.openxmlformats.org/drawingml/2006/picture" xmlns:wps="http://schemas.microsoft.com/office/word/2010/wordprocessingShape" xmlns:wpg="http://schemas.microsoft.com/office/word/2010/wordprocessingGroup" xmlns:mc="http://schemas.openxmlformats.org/markup-compatibility/2006" xmlns:wp14="http://schemas.microsoft.com/office/word/2010/wordprocessingDrawing" xmlns:w14="http://schemas.microsoft.com/office/word/2010/wordml" xmlns:w15="http://schemas.microsoft.com/office/word/2012/wordml" mc:Ignorable="w14 wp14 w15">
   <w:body>
     <w:p>
       <w:pPr>
         <w:pStyle w:val="Ttulo11"/>
-        <w:snapToGrid w:val="0"/>
+        <w:snapToGrid w:val="false"/>
         <w:jc w:val="center"/>
         <w:rPr>
           <w:rFonts w:cs="Times New Roman"/>
@@ -16,26 +16,19 @@
         </w:rPr>
       </w:pPr>
       <w:r>
-        <w:rPr>
-          <w:rFonts w:cs="Times New Roman"/>
-          <w:b/>
-          <w:bCs/>
-          <w:noProof/>
-          <w:lang w:eastAsia="pt-BR" w:bidi="ar-SA"/>
-        </w:rPr>
         <w:drawing>
-          <wp:anchor distT="0" distB="0" distL="114300" distR="114300" simplePos="0" relativeHeight="251658240" behindDoc="0" locked="0" layoutInCell="1" allowOverlap="1" wp14:anchorId="23A0BD5B" wp14:editId="688D109E">
+          <wp:anchor behindDoc="0" distT="0" distB="0" distL="0" distR="0" simplePos="0" locked="0" layoutInCell="1" allowOverlap="1" relativeHeight="2">
             <wp:simplePos x="0" y="0"/>
             <wp:positionH relativeFrom="column">
-              <wp:posOffset>140208</wp:posOffset>
+              <wp:posOffset>140335</wp:posOffset>
             </wp:positionH>
             <wp:positionV relativeFrom="paragraph">
-              <wp:posOffset>-193396</wp:posOffset>
+              <wp:posOffset>-193040</wp:posOffset>
             </wp:positionV>
-            <wp:extent cx="536905" cy="651053"/>
-            <wp:effectExtent l="19050" t="0" r="0" b="0"/>
+            <wp:extent cx="536575" cy="650875"/>
+            <wp:effectExtent l="0" t="0" r="0" b="0"/>
             <wp:wrapNone/>
-            <wp:docPr id="2" name="figura4"/>
+            <wp:docPr id="1" name="figura4"/>
             <wp:cNvGraphicFramePr>
               <a:graphicFrameLocks xmlns:a="http://schemas.openxmlformats.org/drawingml/2006/main" noChangeAspect="1"/>
             </wp:cNvGraphicFramePr>
@@ -43,14 +36,13 @@
               <a:graphicData uri="http://schemas.openxmlformats.org/drawingml/2006/picture">
                 <pic:pic xmlns:pic="http://schemas.openxmlformats.org/drawingml/2006/picture">
                   <pic:nvPicPr>
-                    <pic:cNvPr id="0" name="figura4"/>
+                    <pic:cNvPr id="1" name="figura4"/>
                     <pic:cNvPicPr>
                       <a:picLocks noChangeAspect="1" noChangeArrowheads="1"/>
                     </pic:cNvPicPr>
                   </pic:nvPicPr>
                   <pic:blipFill>
-                    <a:blip r:embed="rId4" cstate="print"/>
-                    <a:srcRect/>
+                    <a:blip r:embed="rId2"/>
                     <a:stretch>
                       <a:fillRect/>
                     </a:stretch>
@@ -58,18 +50,12 @@
                   <pic:spPr bwMode="auto">
                     <a:xfrm>
                       <a:off x="0" y="0"/>
-                      <a:ext cx="536905" cy="651053"/>
+                      <a:ext cx="536575" cy="650875"/>
                     </a:xfrm>
                     <a:prstGeom prst="rect">
                       <a:avLst/>
                     </a:prstGeom>
                     <a:noFill/>
-                    <a:ln w="9525">
-                      <a:noFill/>
-                      <a:miter lim="800000"/>
-                      <a:headEnd/>
-                      <a:tailEnd/>
-                    </a:ln>
                   </pic:spPr>
                 </pic:pic>
               </a:graphicData>
@@ -92,8 +78,10 @@
       <w:pPr>
         <w:pStyle w:val="Standard"/>
         <w:jc w:val="center"/>
+        <w:rPr/>
       </w:pPr>
       <w:r>
+        <w:rPr/>
         <w:t>ANEXO II</w:t>
       </w:r>
     </w:p>
@@ -104,6 +92,11 @@
           <w:b/>
         </w:rPr>
       </w:pPr>
+      <w:r>
+        <w:rPr>
+          <w:b/>
+        </w:rPr>
+      </w:r>
     </w:p>
     <w:p>
       <w:pPr>
@@ -126,52 +119,54 @@
     </w:p>
     <w:tbl>
       <w:tblPr>
-        <w:tblpPr w:leftFromText="141" w:rightFromText="141" w:vertAnchor="text" w:horzAnchor="margin" w:tblpY="66"/>
+        <w:tblpPr w:vertAnchor="text" w:horzAnchor="margin" w:leftFromText="141" w:rightFromText="141" w:tblpX="0" w:tblpY="66"/>
         <w:tblW w:w="10044" w:type="dxa"/>
+        <w:jc w:val="start"/>
+        <w:tblInd w:w="-5" w:type="dxa"/>
         <w:tblLayout w:type="fixed"/>
         <w:tblCellMar>
-          <w:left w:w="10" w:type="dxa"/>
-          <w:right w:w="10" w:type="dxa"/>
+          <w:top w:w="0" w:type="dxa"/>
+          <w:start w:w="70" w:type="dxa"/>
+          <w:bottom w:w="0" w:type="dxa"/>
+          <w:end w:w="70" w:type="dxa"/>
         </w:tblCellMar>
-        <w:tblLook w:val="0000" w:firstRow="0" w:lastRow="0" w:firstColumn="0" w:lastColumn="0" w:noHBand="0" w:noVBand="0"/>
+        <w:tblLook w:val="0000" w:noHBand="0" w:noVBand="0" w:firstColumn="0" w:lastRow="0" w:lastColumn="0" w:firstRow="0"/>
       </w:tblPr>
       <w:tblGrid>
         <w:gridCol w:w="921"/>
         <w:gridCol w:w="4101"/>
         <w:gridCol w:w="10"/>
-        <w:gridCol w:w="567"/>
+        <w:gridCol w:w="562"/>
         <w:gridCol w:w="1842"/>
-        <w:gridCol w:w="567"/>
+        <w:gridCol w:w="572"/>
         <w:gridCol w:w="2036"/>
       </w:tblGrid>
       <w:tr>
+        <w:trPr>
+          <w:trHeight w:val="335" w:hRule="atLeast"/>
+        </w:trPr>
         <w:tc>
           <w:tcPr>
             <w:tcW w:w="10044" w:type="dxa"/>
             <w:gridSpan w:val="7"/>
             <w:tcBorders>
               <w:top w:val="single" w:sz="4" w:space="0" w:color="000000"/>
-              <w:left w:val="single" w:sz="4" w:space="0" w:color="000000"/>
+              <w:start w:val="single" w:sz="4" w:space="0" w:color="000000"/>
               <w:bottom w:val="single" w:sz="4" w:space="0" w:color="000000"/>
-              <w:right w:val="single" w:sz="4" w:space="0" w:color="000000"/>
+              <w:end w:val="single" w:sz="4" w:space="0" w:color="000000"/>
             </w:tcBorders>
-            <w:shd w:val="clear" w:color="auto" w:fill="DBE5F1" w:themeFill="accent1" w:themeFillTint="33"/>
-            <w:tcMar>
-              <w:top w:w="0" w:type="dxa"/>
-              <w:left w:w="70" w:type="dxa"/>
-              <w:bottom w:w="0" w:type="dxa"/>
-              <w:right w:w="70" w:type="dxa"/>
-            </w:tcMar>
+            <w:shd w:color="auto" w:fill="DBE5F1" w:themeFill="accent1" w:themeFillTint="33" w:val="clear"/>
           </w:tcPr>
           <w:p>
             <w:pPr>
               <w:pStyle w:val="Ttulo31"/>
               <w:tabs>
-                <w:tab w:val="left" w:pos="0"/>
-              </w:tabs>
-              <w:snapToGrid w:val="0"/>
-              <w:spacing w:line="276" w:lineRule="auto"/>
-              <w:jc w:val="left"/>
+                <w:tab w:val="clear" w:pos="708"/>
+                <w:tab w:val="left" w:pos="0" w:leader="none"/>
+              </w:tabs>
+              <w:snapToGrid w:val="false"/>
+              <w:spacing w:lineRule="auto" w:line="276"/>
+              <w:jc w:val="start"/>
               <w:rPr>
                 <w:b/>
                 <w:sz w:val="22"/>
@@ -191,39 +186,37 @@
       </w:tr>
       <w:tr>
         <w:trPr>
-          <w:trHeight w:val="261"/>
+          <w:trHeight w:val="310" w:hRule="atLeast"/>
         </w:trPr>
         <w:tc>
           <w:tcPr>
             <w:tcW w:w="921" w:type="dxa"/>
             <w:tcBorders>
               <w:top w:val="single" w:sz="4" w:space="0" w:color="000000"/>
-              <w:left w:val="single" w:sz="4" w:space="0" w:color="000000"/>
+              <w:start w:val="single" w:sz="4" w:space="0" w:color="000000"/>
               <w:bottom w:val="single" w:sz="4" w:space="0" w:color="000000"/>
-              <w:right w:val="single" w:sz="4" w:space="0" w:color="000000"/>
+              <w:end w:val="single" w:sz="4" w:space="0" w:color="000000"/>
             </w:tcBorders>
-            <w:tcMar>
-              <w:top w:w="0" w:type="dxa"/>
-              <w:left w:w="70" w:type="dxa"/>
-              <w:bottom w:w="0" w:type="dxa"/>
-              <w:right w:w="70" w:type="dxa"/>
-            </w:tcMar>
           </w:tcPr>
           <w:p>
             <w:pPr>
               <w:pStyle w:val="Ttulo31"/>
               <w:tabs>
-                <w:tab w:val="left" w:pos="0"/>
-              </w:tabs>
-              <w:snapToGrid w:val="0"/>
-              <w:spacing w:line="276" w:lineRule="auto"/>
-              <w:jc w:val="left"/>
-              <w:rPr>
-                <w:szCs w:val="28"/>
-              </w:rPr>
-            </w:pPr>
-            <w:r>
-              <w:rPr>
+                <w:tab w:val="clear" w:pos="708"/>
+                <w:tab w:val="left" w:pos="0" w:leader="none"/>
+              </w:tabs>
+              <w:snapToGrid w:val="false"/>
+              <w:spacing w:lineRule="auto" w:line="276"/>
+              <w:jc w:val="start"/>
+              <w:rPr>
+                <w:b w:val="false"/>
+                <w:bCs w:val="false"/>
+              </w:rPr>
+            </w:pPr>
+            <w:r>
+              <w:rPr>
+                <w:b w:val="false"/>
+                <w:bCs w:val="false"/>
                 <w:sz w:val="22"/>
                 <w:szCs w:val="22"/>
               </w:rPr>
@@ -231,6 +224,8 @@
             </w:r>
             <w:r>
               <w:rPr>
+                <w:b w:val="false"/>
+                <w:bCs w:val="false"/>
                 <w:szCs w:val="28"/>
               </w:rPr>
               <w:t>:</w:t>
@@ -243,66 +238,78 @@
             <w:gridSpan w:val="6"/>
             <w:tcBorders>
               <w:top w:val="single" w:sz="4" w:space="0" w:color="000000"/>
-              <w:left w:val="single" w:sz="4" w:space="0" w:color="000000"/>
+              <w:start w:val="single" w:sz="4" w:space="0" w:color="000000"/>
               <w:bottom w:val="single" w:sz="4" w:space="0" w:color="000000"/>
-              <w:right w:val="single" w:sz="4" w:space="0" w:color="000000"/>
+              <w:end w:val="single" w:sz="4" w:space="0" w:color="000000"/>
             </w:tcBorders>
+            <w:tcMar>
+              <w:start w:w="10" w:type="dxa"/>
+              <w:end w:w="10" w:type="dxa"/>
+            </w:tcMar>
           </w:tcPr>
           <w:p>
             <w:pPr>
               <w:pStyle w:val="Ttulo31"/>
               <w:tabs>
-                <w:tab w:val="left" w:pos="0"/>
-              </w:tabs>
-              <w:snapToGrid w:val="0"/>
-              <w:spacing w:line="276" w:lineRule="auto"/>
-              <w:rPr>
-                <w:b/>
-                <w:sz w:val="22"/>
-                <w:szCs w:val="22"/>
-              </w:rPr>
-            </w:pPr>
+                <w:tab w:val="clear" w:pos="708"/>
+                <w:tab w:val="left" w:pos="0" w:leader="none"/>
+              </w:tabs>
+              <w:snapToGrid w:val="false"/>
+              <w:spacing w:lineRule="auto" w:line="276"/>
+              <w:jc w:val="start"/>
+              <w:rPr>
+                <w:b w:val="false"/>
+                <w:bCs w:val="false"/>
+              </w:rPr>
+            </w:pPr>
+            <w:r>
+              <w:rPr>
+                <w:b w:val="false"/>
+                <w:bCs w:val="false"/>
+                <w:sz w:val="22"/>
+                <w:szCs w:val="22"/>
+              </w:rPr>
+              <w:t>{{nome}}</w:t>
+            </w:r>
           </w:p>
         </w:tc>
       </w:tr>
       <w:tr>
+        <w:trPr/>
         <w:tc>
           <w:tcPr>
             <w:tcW w:w="5022" w:type="dxa"/>
             <w:gridSpan w:val="2"/>
             <w:tcBorders>
               <w:top w:val="single" w:sz="4" w:space="0" w:color="000000"/>
-              <w:left w:val="single" w:sz="4" w:space="0" w:color="000000"/>
+              <w:start w:val="single" w:sz="4" w:space="0" w:color="000000"/>
               <w:bottom w:val="single" w:sz="4" w:space="0" w:color="000000"/>
-              <w:right w:val="single" w:sz="4" w:space="0" w:color="000000"/>
+              <w:end w:val="single" w:sz="4" w:space="0" w:color="000000"/>
             </w:tcBorders>
-            <w:tcMar>
-              <w:top w:w="0" w:type="dxa"/>
-              <w:left w:w="70" w:type="dxa"/>
-              <w:bottom w:w="0" w:type="dxa"/>
-              <w:right w:w="70" w:type="dxa"/>
-            </w:tcMar>
           </w:tcPr>
           <w:p>
             <w:pPr>
               <w:pStyle w:val="Ttulo31"/>
               <w:tabs>
-                <w:tab w:val="left" w:pos="0"/>
-              </w:tabs>
-              <w:snapToGrid w:val="0"/>
-              <w:spacing w:line="276" w:lineRule="auto"/>
-              <w:jc w:val="left"/>
-              <w:rPr>
-                <w:sz w:val="22"/>
-                <w:szCs w:val="22"/>
-              </w:rPr>
-            </w:pPr>
-            <w:r>
-              <w:rPr>
-                <w:sz w:val="22"/>
-                <w:szCs w:val="22"/>
-              </w:rPr>
-              <w:t>CPF:</w:t>
+                <w:tab w:val="clear" w:pos="708"/>
+                <w:tab w:val="left" w:pos="0" w:leader="none"/>
+              </w:tabs>
+              <w:snapToGrid w:val="false"/>
+              <w:spacing w:lineRule="auto" w:line="276"/>
+              <w:jc w:val="start"/>
+              <w:rPr>
+                <w:b w:val="false"/>
+                <w:bCs w:val="false"/>
+              </w:rPr>
+            </w:pPr>
+            <w:r>
+              <w:rPr>
+                <w:b w:val="false"/>
+                <w:bCs w:val="false"/>
+                <w:sz w:val="22"/>
+                <w:szCs w:val="22"/>
+              </w:rPr>
+              <w:t>CPF: {{cpf}}</w:t>
             </w:r>
           </w:p>
         </w:tc>
@@ -312,113 +319,219 @@
             <w:gridSpan w:val="5"/>
             <w:tcBorders>
               <w:top w:val="single" w:sz="4" w:space="0" w:color="000000"/>
-              <w:left w:val="single" w:sz="4" w:space="0" w:color="000000"/>
+              <w:start w:val="single" w:sz="4" w:space="0" w:color="000000"/>
               <w:bottom w:val="single" w:sz="4" w:space="0" w:color="000000"/>
-              <w:right w:val="single" w:sz="4" w:space="0" w:color="000000"/>
+              <w:end w:val="single" w:sz="4" w:space="0" w:color="000000"/>
             </w:tcBorders>
+            <w:tcMar>
+              <w:start w:w="10" w:type="dxa"/>
+              <w:end w:w="10" w:type="dxa"/>
+            </w:tcMar>
           </w:tcPr>
           <w:p>
             <w:pPr>
               <w:pStyle w:val="Ttulo31"/>
               <w:tabs>
-                <w:tab w:val="left" w:pos="0"/>
-              </w:tabs>
-              <w:snapToGrid w:val="0"/>
-              <w:spacing w:line="276" w:lineRule="auto"/>
-              <w:jc w:val="left"/>
-              <w:rPr>
-                <w:sz w:val="22"/>
-                <w:szCs w:val="22"/>
-              </w:rPr>
-            </w:pPr>
-            <w:r>
-              <w:rPr>
-                <w:sz w:val="22"/>
-                <w:szCs w:val="22"/>
-              </w:rPr>
-              <w:t>SIAPE:</w:t>
+                <w:tab w:val="clear" w:pos="708"/>
+                <w:tab w:val="left" w:pos="0" w:leader="none"/>
+              </w:tabs>
+              <w:snapToGrid w:val="false"/>
+              <w:spacing w:lineRule="auto" w:line="276"/>
+              <w:jc w:val="start"/>
+              <w:rPr>
+                <w:b w:val="false"/>
+                <w:bCs w:val="false"/>
+              </w:rPr>
+            </w:pPr>
+            <w:r>
+              <w:rPr>
+                <w:b w:val="false"/>
+                <w:bCs w:val="false"/>
+                <w:sz w:val="22"/>
+                <w:szCs w:val="22"/>
+              </w:rPr>
+              <w:t>SIAPE: {{siape}}</w:t>
             </w:r>
           </w:p>
         </w:tc>
       </w:tr>
       <w:tr>
+        <w:trPr/>
         <w:tc>
           <w:tcPr>
             <w:tcW w:w="10044" w:type="dxa"/>
             <w:gridSpan w:val="7"/>
             <w:tcBorders>
               <w:top w:val="single" w:sz="4" w:space="0" w:color="000000"/>
-              <w:left w:val="single" w:sz="4" w:space="0" w:color="000000"/>
+              <w:start w:val="single" w:sz="4" w:space="0" w:color="000000"/>
               <w:bottom w:val="single" w:sz="4" w:space="0" w:color="000000"/>
-              <w:right w:val="single" w:sz="4" w:space="0" w:color="000000"/>
+              <w:end w:val="single" w:sz="4" w:space="0" w:color="000000"/>
             </w:tcBorders>
-            <w:tcMar>
-              <w:top w:w="0" w:type="dxa"/>
-              <w:left w:w="70" w:type="dxa"/>
-              <w:bottom w:w="0" w:type="dxa"/>
-              <w:right w:w="70" w:type="dxa"/>
-            </w:tcMar>
           </w:tcPr>
           <w:p>
             <w:pPr>
               <w:pStyle w:val="Ttulo31"/>
               <w:tabs>
-                <w:tab w:val="left" w:pos="0"/>
-              </w:tabs>
-              <w:snapToGrid w:val="0"/>
-              <w:spacing w:line="276" w:lineRule="auto"/>
-              <w:jc w:val="left"/>
-              <w:rPr>
-                <w:sz w:val="22"/>
-                <w:szCs w:val="22"/>
+                <w:tab w:val="clear" w:pos="708"/>
+                <w:tab w:val="left" w:pos="0" w:leader="none"/>
+              </w:tabs>
+              <w:snapToGrid w:val="false"/>
+              <w:spacing w:lineRule="auto" w:line="276"/>
+              <w:jc w:val="start"/>
+              <w:rPr>
+                <w:b/>
+                <w:bCs/>
               </w:rPr>
             </w:pPr>
             <w:commentRangeStart w:id="0"/>
             <w:r>
               <w:rPr>
-                <w:sz w:val="22"/>
-                <w:szCs w:val="22"/>
-              </w:rPr>
-              <w:t>Órgão de Exercício: (   ) CCHSA   (   ) CAVN   (   ) PROJETOS _____________ (   ) OUTROS: ____________</w:t>
+                <w:b/>
+                <w:bCs/>
+                <w:sz w:val="22"/>
+                <w:szCs w:val="22"/>
+              </w:rPr>
+              <w:t xml:space="preserve">Órgão de Exercício: </w:t>
+            </w:r>
+          </w:p>
+          <w:p>
+            <w:pPr>
+              <w:pStyle w:val="Ttulo31"/>
+              <w:tabs>
+                <w:tab w:val="clear" w:pos="708"/>
+                <w:tab w:val="left" w:pos="0" w:leader="none"/>
+              </w:tabs>
+              <w:snapToGrid w:val="false"/>
+              <w:spacing w:lineRule="auto" w:line="276"/>
+              <w:jc w:val="start"/>
+              <w:rPr>
+                <w:b w:val="false"/>
+                <w:bCs w:val="false"/>
+              </w:rPr>
+            </w:pPr>
+            <w:r>
+              <w:rPr>
+                <w:b w:val="false"/>
+                <w:bCs w:val="false"/>
+                <w:sz w:val="22"/>
+                <w:szCs w:val="22"/>
+              </w:rPr>
+              <w:t xml:space="preserve">({{chk_orgao_cchsa}}) CCHSA   </w:t>
+            </w:r>
+          </w:p>
+          <w:p>
+            <w:pPr>
+              <w:pStyle w:val="Ttulo31"/>
+              <w:tabs>
+                <w:tab w:val="clear" w:pos="708"/>
+                <w:tab w:val="left" w:pos="0" w:leader="none"/>
+              </w:tabs>
+              <w:snapToGrid w:val="false"/>
+              <w:spacing w:lineRule="auto" w:line="276"/>
+              <w:jc w:val="start"/>
+              <w:rPr>
+                <w:b w:val="false"/>
+                <w:bCs w:val="false"/>
+              </w:rPr>
+            </w:pPr>
+            <w:r>
+              <w:rPr>
+                <w:b w:val="false"/>
+                <w:bCs w:val="false"/>
+                <w:sz w:val="22"/>
+                <w:szCs w:val="22"/>
+              </w:rPr>
+              <w:t xml:space="preserve">({{chk_orgao_cavn}}) CAVN   </w:t>
+            </w:r>
+          </w:p>
+          <w:p>
+            <w:pPr>
+              <w:pStyle w:val="Ttulo31"/>
+              <w:tabs>
+                <w:tab w:val="clear" w:pos="708"/>
+                <w:tab w:val="left" w:pos="0" w:leader="none"/>
+              </w:tabs>
+              <w:snapToGrid w:val="false"/>
+              <w:spacing w:lineRule="auto" w:line="276"/>
+              <w:jc w:val="start"/>
+              <w:rPr>
+                <w:b w:val="false"/>
+                <w:bCs w:val="false"/>
+              </w:rPr>
+            </w:pPr>
+            <w:r>
+              <w:rPr>
+                <w:b w:val="false"/>
+                <w:bCs w:val="false"/>
+                <w:sz w:val="22"/>
+                <w:szCs w:val="22"/>
+              </w:rPr>
+              <w:t xml:space="preserve">({{chk_orgao_projetos}}) PROJETOS: {{orgao_projetos}} </w:t>
+            </w:r>
+          </w:p>
+          <w:p>
+            <w:pPr>
+              <w:pStyle w:val="Ttulo31"/>
+              <w:tabs>
+                <w:tab w:val="clear" w:pos="708"/>
+                <w:tab w:val="left" w:pos="0" w:leader="none"/>
+              </w:tabs>
+              <w:snapToGrid w:val="false"/>
+              <w:spacing w:lineRule="auto" w:line="276"/>
+              <w:jc w:val="start"/>
+              <w:rPr>
+                <w:b w:val="false"/>
+                <w:bCs w:val="false"/>
+              </w:rPr>
+            </w:pPr>
+            <w:r>
+              <w:rPr>
+                <w:b w:val="false"/>
+                <w:bCs w:val="false"/>
+                <w:sz w:val="22"/>
+                <w:szCs w:val="22"/>
+              </w:rPr>
+              <w:t>({{chk_orgao_outros}}) OUTROS: {{orgao_outros}}</w:t>
             </w:r>
             <w:commentRangeEnd w:id="0"/>
             <w:r>
-              <w:rPr>
-                <w:rStyle w:val="Refdecomentrio"/>
-              </w:rPr>
               <w:commentReference w:id="0"/>
+            </w:r>
+            <w:r>
+              <w:rPr>
+                <w:b w:val="false"/>
+                <w:bCs w:val="false"/>
+                <w:sz w:val="22"/>
+                <w:szCs w:val="22"/>
+              </w:rPr>
             </w:r>
           </w:p>
         </w:tc>
       </w:tr>
       <w:tr>
+        <w:trPr/>
         <w:tc>
           <w:tcPr>
             <w:tcW w:w="10044" w:type="dxa"/>
             <w:gridSpan w:val="7"/>
             <w:tcBorders>
               <w:top w:val="single" w:sz="4" w:space="0" w:color="000000"/>
-              <w:left w:val="single" w:sz="4" w:space="0" w:color="000000"/>
+              <w:start w:val="single" w:sz="4" w:space="0" w:color="000000"/>
               <w:bottom w:val="single" w:sz="4" w:space="0" w:color="000000"/>
-              <w:right w:val="single" w:sz="4" w:space="0" w:color="000000"/>
+              <w:end w:val="single" w:sz="4" w:space="0" w:color="000000"/>
             </w:tcBorders>
-            <w:shd w:val="clear" w:color="auto" w:fill="DBE5F1" w:themeFill="accent1" w:themeFillTint="33"/>
-            <w:tcMar>
-              <w:top w:w="0" w:type="dxa"/>
-              <w:left w:w="70" w:type="dxa"/>
-              <w:bottom w:w="0" w:type="dxa"/>
-              <w:right w:w="70" w:type="dxa"/>
-            </w:tcMar>
+            <w:shd w:color="auto" w:fill="DBE5F1" w:themeFill="accent1" w:themeFillTint="33" w:val="clear"/>
           </w:tcPr>
           <w:p>
             <w:pPr>
               <w:pStyle w:val="Ttulo31"/>
               <w:tabs>
-                <w:tab w:val="left" w:pos="0"/>
-              </w:tabs>
-              <w:snapToGrid w:val="0"/>
-              <w:spacing w:line="276" w:lineRule="auto"/>
-              <w:jc w:val="left"/>
+                <w:tab w:val="clear" w:pos="708"/>
+                <w:tab w:val="left" w:pos="0" w:leader="none"/>
+              </w:tabs>
+              <w:snapToGrid w:val="false"/>
+              <w:spacing w:lineRule="auto" w:line="276"/>
+              <w:jc w:val="start"/>
               <w:rPr>
                 <w:b/>
                 <w:sz w:val="22"/>
@@ -437,33 +550,29 @@
         </w:tc>
       </w:tr>
       <w:tr>
+        <w:trPr/>
         <w:tc>
           <w:tcPr>
             <w:tcW w:w="10044" w:type="dxa"/>
             <w:gridSpan w:val="7"/>
             <w:tcBorders>
               <w:top w:val="single" w:sz="4" w:space="0" w:color="000000"/>
-              <w:left w:val="single" w:sz="4" w:space="0" w:color="000000"/>
+              <w:start w:val="single" w:sz="4" w:space="0" w:color="000000"/>
               <w:bottom w:val="single" w:sz="4" w:space="0" w:color="000000"/>
-              <w:right w:val="single" w:sz="4" w:space="0" w:color="000000"/>
+              <w:end w:val="single" w:sz="4" w:space="0" w:color="000000"/>
             </w:tcBorders>
-            <w:shd w:val="clear" w:color="auto" w:fill="FFFFFF" w:themeFill="background1"/>
-            <w:tcMar>
-              <w:top w:w="0" w:type="dxa"/>
-              <w:left w:w="70" w:type="dxa"/>
-              <w:bottom w:w="0" w:type="dxa"/>
-              <w:right w:w="70" w:type="dxa"/>
-            </w:tcMar>
+            <w:shd w:color="auto" w:fill="FFFFFF" w:themeFill="background1" w:val="clear"/>
           </w:tcPr>
           <w:p>
             <w:pPr>
               <w:pStyle w:val="Ttulo31"/>
               <w:tabs>
-                <w:tab w:val="left" w:pos="0"/>
-              </w:tabs>
-              <w:snapToGrid w:val="0"/>
-              <w:spacing w:line="276" w:lineRule="auto"/>
-              <w:jc w:val="left"/>
+                <w:tab w:val="clear" w:pos="708"/>
+                <w:tab w:val="left" w:pos="0" w:leader="none"/>
+              </w:tabs>
+              <w:snapToGrid w:val="false"/>
+              <w:spacing w:lineRule="auto" w:line="276"/>
+              <w:jc w:val="start"/>
               <w:rPr>
                 <w:b/>
                 <w:sz w:val="22"/>
@@ -481,52 +590,54 @@
             </w:r>
             <w:commentRangeEnd w:id="1"/>
             <w:r>
-              <w:rPr>
-                <w:rStyle w:val="Refdecomentrio"/>
-              </w:rPr>
               <w:commentReference w:id="1"/>
+            </w:r>
+            <w:r>
+              <w:rPr>
+                <w:b/>
+                <w:sz w:val="22"/>
+                <w:szCs w:val="22"/>
+              </w:rPr>
             </w:r>
           </w:p>
         </w:tc>
       </w:tr>
       <w:tr>
+        <w:trPr/>
         <w:tc>
           <w:tcPr>
             <w:tcW w:w="5022" w:type="dxa"/>
             <w:gridSpan w:val="2"/>
             <w:tcBorders>
               <w:top w:val="single" w:sz="4" w:space="0" w:color="000000"/>
-              <w:left w:val="single" w:sz="4" w:space="0" w:color="000000"/>
+              <w:start w:val="single" w:sz="4" w:space="0" w:color="000000"/>
               <w:bottom w:val="single" w:sz="4" w:space="0" w:color="000000"/>
-              <w:right w:val="single" w:sz="4" w:space="0" w:color="000000"/>
+              <w:end w:val="single" w:sz="4" w:space="0" w:color="000000"/>
             </w:tcBorders>
-            <w:tcMar>
-              <w:top w:w="0" w:type="dxa"/>
-              <w:left w:w="70" w:type="dxa"/>
-              <w:bottom w:w="0" w:type="dxa"/>
-              <w:right w:w="70" w:type="dxa"/>
-            </w:tcMar>
           </w:tcPr>
           <w:p>
             <w:pPr>
               <w:pStyle w:val="Ttulo31"/>
               <w:tabs>
-                <w:tab w:val="left" w:pos="0"/>
-              </w:tabs>
-              <w:snapToGrid w:val="0"/>
-              <w:spacing w:line="276" w:lineRule="auto"/>
-              <w:jc w:val="left"/>
-              <w:rPr>
-                <w:sz w:val="22"/>
-                <w:szCs w:val="22"/>
-              </w:rPr>
-            </w:pPr>
-            <w:r>
-              <w:rPr>
-                <w:sz w:val="22"/>
-                <w:szCs w:val="22"/>
-              </w:rPr>
-              <w:t xml:space="preserve">Local de origem: </w:t>
+                <w:tab w:val="clear" w:pos="708"/>
+                <w:tab w:val="left" w:pos="0" w:leader="none"/>
+              </w:tabs>
+              <w:snapToGrid w:val="false"/>
+              <w:spacing w:lineRule="auto" w:line="276"/>
+              <w:jc w:val="start"/>
+              <w:rPr>
+                <w:b w:val="false"/>
+                <w:bCs w:val="false"/>
+              </w:rPr>
+            </w:pPr>
+            <w:r>
+              <w:rPr>
+                <w:b w:val="false"/>
+                <w:bCs w:val="false"/>
+                <w:sz w:val="22"/>
+                <w:szCs w:val="22"/>
+              </w:rPr>
+              <w:t>Local de origem: {{ida_origem}}</w:t>
             </w:r>
           </w:p>
         </w:tc>
@@ -536,104 +647,99 @@
             <w:gridSpan w:val="5"/>
             <w:tcBorders>
               <w:top w:val="single" w:sz="4" w:space="0" w:color="000000"/>
-              <w:left w:val="single" w:sz="4" w:space="0" w:color="000000"/>
+              <w:start w:val="single" w:sz="4" w:space="0" w:color="000000"/>
               <w:bottom w:val="single" w:sz="4" w:space="0" w:color="000000"/>
-              <w:right w:val="single" w:sz="4" w:space="0" w:color="000000"/>
+              <w:end w:val="single" w:sz="4" w:space="0" w:color="000000"/>
             </w:tcBorders>
+            <w:tcMar>
+              <w:start w:w="10" w:type="dxa"/>
+              <w:end w:w="10" w:type="dxa"/>
+            </w:tcMar>
           </w:tcPr>
           <w:p>
             <w:pPr>
               <w:pStyle w:val="Ttulo31"/>
               <w:tabs>
-                <w:tab w:val="left" w:pos="0"/>
-              </w:tabs>
-              <w:snapToGrid w:val="0"/>
-              <w:spacing w:line="276" w:lineRule="auto"/>
-              <w:jc w:val="left"/>
-              <w:rPr>
-                <w:sz w:val="22"/>
-                <w:szCs w:val="22"/>
-              </w:rPr>
-            </w:pPr>
-            <w:r>
-              <w:rPr>
-                <w:sz w:val="22"/>
-                <w:szCs w:val="22"/>
-              </w:rPr>
-              <w:t>Local de Destino:</w:t>
+                <w:tab w:val="clear" w:pos="708"/>
+                <w:tab w:val="left" w:pos="0" w:leader="none"/>
+              </w:tabs>
+              <w:snapToGrid w:val="false"/>
+              <w:spacing w:lineRule="auto" w:line="276"/>
+              <w:jc w:val="start"/>
+              <w:rPr>
+                <w:b w:val="false"/>
+                <w:bCs w:val="false"/>
+              </w:rPr>
+            </w:pPr>
+            <w:r>
+              <w:rPr>
+                <w:b w:val="false"/>
+                <w:bCs w:val="false"/>
+                <w:sz w:val="22"/>
+                <w:szCs w:val="22"/>
+              </w:rPr>
+              <w:t>Local de Destino: {{ida_destino}}</w:t>
             </w:r>
           </w:p>
         </w:tc>
       </w:tr>
       <w:tr>
+        <w:trPr/>
         <w:tc>
           <w:tcPr>
             <w:tcW w:w="10044" w:type="dxa"/>
             <w:gridSpan w:val="7"/>
             <w:tcBorders>
               <w:top w:val="single" w:sz="4" w:space="0" w:color="000000"/>
-              <w:left w:val="single" w:sz="4" w:space="0" w:color="000000"/>
+              <w:start w:val="single" w:sz="4" w:space="0" w:color="000000"/>
               <w:bottom w:val="single" w:sz="4" w:space="0" w:color="000000"/>
-              <w:right w:val="single" w:sz="4" w:space="0" w:color="000000"/>
+              <w:end w:val="single" w:sz="4" w:space="0" w:color="000000"/>
             </w:tcBorders>
-            <w:tcMar>
-              <w:top w:w="0" w:type="dxa"/>
-              <w:left w:w="70" w:type="dxa"/>
-              <w:bottom w:w="0" w:type="dxa"/>
-              <w:right w:w="70" w:type="dxa"/>
-            </w:tcMar>
           </w:tcPr>
           <w:p>
             <w:pPr>
               <w:pStyle w:val="Ttulo31"/>
-              <w:tabs>
-                <w:tab w:val="left" w:pos="0"/>
-              </w:tabs>
-              <w:snapToGrid w:val="0"/>
-              <w:spacing w:line="276" w:lineRule="auto"/>
-              <w:jc w:val="left"/>
-              <w:rPr>
-                <w:sz w:val="22"/>
-                <w:szCs w:val="22"/>
-              </w:rPr>
-            </w:pPr>
-            <w:r>
-              <w:rPr>
-                <w:sz w:val="22"/>
-                <w:szCs w:val="22"/>
-              </w:rPr>
-              <w:t>Data e hora da Partida:</w:t>
+              <w:jc w:val="start"/>
+              <w:rPr>
+                <w:b w:val="false"/>
+                <w:bCs w:val="false"/>
+              </w:rPr>
+            </w:pPr>
+            <w:r>
+              <w:rPr>
+                <w:b w:val="false"/>
+                <w:bCs w:val="false"/>
+                <w:sz w:val="22"/>
+                <w:szCs w:val="22"/>
+              </w:rPr>
+              <w:t>Data e hora da Partida: {{ida_data_hora}}</w:t>
             </w:r>
           </w:p>
         </w:tc>
       </w:tr>
       <w:tr>
+        <w:trPr/>
         <w:tc>
           <w:tcPr>
             <w:tcW w:w="10044" w:type="dxa"/>
             <w:gridSpan w:val="7"/>
             <w:tcBorders>
               <w:top w:val="single" w:sz="4" w:space="0" w:color="000000"/>
-              <w:left w:val="single" w:sz="4" w:space="0" w:color="000000"/>
+              <w:start w:val="single" w:sz="4" w:space="0" w:color="000000"/>
               <w:bottom w:val="single" w:sz="4" w:space="0" w:color="000000"/>
-              <w:right w:val="single" w:sz="4" w:space="0" w:color="000000"/>
+              <w:end w:val="single" w:sz="4" w:space="0" w:color="000000"/>
             </w:tcBorders>
-            <w:tcMar>
-              <w:top w:w="0" w:type="dxa"/>
-              <w:left w:w="70" w:type="dxa"/>
-              <w:bottom w:w="0" w:type="dxa"/>
-              <w:right w:w="70" w:type="dxa"/>
-            </w:tcMar>
           </w:tcPr>
           <w:p>
             <w:pPr>
               <w:pStyle w:val="Ttulo31"/>
               <w:tabs>
-                <w:tab w:val="left" w:pos="0"/>
-              </w:tabs>
-              <w:snapToGrid w:val="0"/>
-              <w:spacing w:line="276" w:lineRule="auto"/>
-              <w:jc w:val="left"/>
+                <w:tab w:val="clear" w:pos="708"/>
+                <w:tab w:val="left" w:pos="0" w:leader="none"/>
+              </w:tabs>
+              <w:snapToGrid w:val="false"/>
+              <w:spacing w:lineRule="auto" w:line="276"/>
+              <w:jc w:val="start"/>
               <w:rPr>
                 <w:b/>
                 <w:sz w:val="22"/>
@@ -647,7 +753,11 @@
                 <w:sz w:val="22"/>
                 <w:szCs w:val="22"/>
               </w:rPr>
-              <w:t>R</w:t>
+              <w:t>RETORNO:</w:t>
+            </w:r>
+            <w:commentRangeEnd w:id="2"/>
+            <w:r>
+              <w:commentReference w:id="2"/>
             </w:r>
             <w:r>
               <w:rPr>
@@ -655,64 +765,46 @@
                 <w:sz w:val="22"/>
                 <w:szCs w:val="22"/>
               </w:rPr>
-              <w:t>ETORNO</w:t>
-            </w:r>
-            <w:r>
-              <w:rPr>
-                <w:b/>
-                <w:sz w:val="22"/>
-                <w:szCs w:val="22"/>
-              </w:rPr>
-              <w:t>:</w:t>
-            </w:r>
-            <w:commentRangeEnd w:id="2"/>
-            <w:r>
-              <w:rPr>
-                <w:rStyle w:val="Refdecomentrio"/>
-              </w:rPr>
-              <w:commentReference w:id="2"/>
             </w:r>
           </w:p>
         </w:tc>
       </w:tr>
       <w:tr>
+        <w:trPr/>
         <w:tc>
           <w:tcPr>
             <w:tcW w:w="5032" w:type="dxa"/>
             <w:gridSpan w:val="3"/>
             <w:tcBorders>
               <w:top w:val="single" w:sz="4" w:space="0" w:color="000000"/>
-              <w:left w:val="single" w:sz="4" w:space="0" w:color="000000"/>
+              <w:start w:val="single" w:sz="4" w:space="0" w:color="000000"/>
               <w:bottom w:val="single" w:sz="4" w:space="0" w:color="000000"/>
-              <w:right w:val="single" w:sz="4" w:space="0" w:color="000000"/>
+              <w:end w:val="single" w:sz="4" w:space="0" w:color="000000"/>
             </w:tcBorders>
-            <w:tcMar>
-              <w:top w:w="0" w:type="dxa"/>
-              <w:left w:w="70" w:type="dxa"/>
-              <w:bottom w:w="0" w:type="dxa"/>
-              <w:right w:w="70" w:type="dxa"/>
-            </w:tcMar>
           </w:tcPr>
           <w:p>
             <w:pPr>
               <w:pStyle w:val="Ttulo31"/>
               <w:tabs>
-                <w:tab w:val="left" w:pos="0"/>
-              </w:tabs>
-              <w:snapToGrid w:val="0"/>
-              <w:spacing w:line="276" w:lineRule="auto"/>
-              <w:jc w:val="left"/>
-              <w:rPr>
-                <w:sz w:val="22"/>
-                <w:szCs w:val="22"/>
-              </w:rPr>
-            </w:pPr>
-            <w:r>
-              <w:rPr>
-                <w:sz w:val="22"/>
-                <w:szCs w:val="22"/>
-              </w:rPr>
-              <w:t xml:space="preserve">Local de origem: </w:t>
+                <w:tab w:val="clear" w:pos="708"/>
+                <w:tab w:val="left" w:pos="0" w:leader="none"/>
+              </w:tabs>
+              <w:snapToGrid w:val="false"/>
+              <w:spacing w:lineRule="auto" w:line="276"/>
+              <w:jc w:val="start"/>
+              <w:rPr>
+                <w:b w:val="false"/>
+                <w:bCs w:val="false"/>
+              </w:rPr>
+            </w:pPr>
+            <w:r>
+              <w:rPr>
+                <w:b w:val="false"/>
+                <w:bCs w:val="false"/>
+                <w:sz w:val="22"/>
+                <w:szCs w:val="22"/>
+              </w:rPr>
+              <w:t>Local de origem: {{retorno_origem}}</w:t>
             </w:r>
           </w:p>
         </w:tc>
@@ -722,105 +814,106 @@
             <w:gridSpan w:val="4"/>
             <w:tcBorders>
               <w:top w:val="single" w:sz="4" w:space="0" w:color="000000"/>
-              <w:left w:val="single" w:sz="4" w:space="0" w:color="000000"/>
+              <w:start w:val="single" w:sz="4" w:space="0" w:color="000000"/>
               <w:bottom w:val="single" w:sz="4" w:space="0" w:color="000000"/>
-              <w:right w:val="single" w:sz="4" w:space="0" w:color="000000"/>
+              <w:end w:val="single" w:sz="4" w:space="0" w:color="000000"/>
             </w:tcBorders>
+            <w:tcMar>
+              <w:start w:w="10" w:type="dxa"/>
+              <w:end w:w="10" w:type="dxa"/>
+            </w:tcMar>
           </w:tcPr>
           <w:p>
             <w:pPr>
               <w:pStyle w:val="Ttulo31"/>
               <w:tabs>
-                <w:tab w:val="left" w:pos="0"/>
-              </w:tabs>
-              <w:snapToGrid w:val="0"/>
-              <w:spacing w:line="276" w:lineRule="auto"/>
-              <w:jc w:val="left"/>
-              <w:rPr>
-                <w:sz w:val="22"/>
-                <w:szCs w:val="22"/>
-              </w:rPr>
-            </w:pPr>
-            <w:r>
-              <w:rPr>
-                <w:sz w:val="22"/>
-                <w:szCs w:val="22"/>
-              </w:rPr>
-              <w:t>Local de Destino:</w:t>
+                <w:tab w:val="clear" w:pos="708"/>
+                <w:tab w:val="left" w:pos="0" w:leader="none"/>
+              </w:tabs>
+              <w:snapToGrid w:val="false"/>
+              <w:spacing w:lineRule="auto" w:line="276"/>
+              <w:jc w:val="start"/>
+              <w:rPr>
+                <w:b w:val="false"/>
+                <w:bCs w:val="false"/>
+              </w:rPr>
+            </w:pPr>
+            <w:r>
+              <w:rPr>
+                <w:b w:val="false"/>
+                <w:bCs w:val="false"/>
+                <w:sz w:val="22"/>
+                <w:szCs w:val="22"/>
+              </w:rPr>
+              <w:t>Local de Destino: {{retorno_destino}}</w:t>
             </w:r>
           </w:p>
         </w:tc>
       </w:tr>
       <w:tr>
+        <w:trPr/>
         <w:tc>
           <w:tcPr>
             <w:tcW w:w="10044" w:type="dxa"/>
             <w:gridSpan w:val="7"/>
             <w:tcBorders>
               <w:top w:val="single" w:sz="4" w:space="0" w:color="000000"/>
-              <w:left w:val="single" w:sz="4" w:space="0" w:color="000000"/>
+              <w:start w:val="single" w:sz="4" w:space="0" w:color="000000"/>
               <w:bottom w:val="single" w:sz="4" w:space="0" w:color="000000"/>
-              <w:right w:val="single" w:sz="4" w:space="0" w:color="000000"/>
+              <w:end w:val="single" w:sz="4" w:space="0" w:color="000000"/>
             </w:tcBorders>
-            <w:tcMar>
-              <w:top w:w="0" w:type="dxa"/>
-              <w:left w:w="70" w:type="dxa"/>
-              <w:bottom w:w="0" w:type="dxa"/>
-              <w:right w:w="70" w:type="dxa"/>
-            </w:tcMar>
           </w:tcPr>
           <w:p>
             <w:pPr>
               <w:pStyle w:val="Ttulo31"/>
               <w:tabs>
-                <w:tab w:val="left" w:pos="0"/>
-              </w:tabs>
-              <w:snapToGrid w:val="0"/>
-              <w:spacing w:line="276" w:lineRule="auto"/>
-              <w:jc w:val="left"/>
-              <w:rPr>
-                <w:sz w:val="22"/>
-                <w:szCs w:val="22"/>
-              </w:rPr>
-            </w:pPr>
-            <w:r>
-              <w:rPr>
-                <w:sz w:val="22"/>
-                <w:szCs w:val="22"/>
-              </w:rPr>
-              <w:t>Data e hora do retorno:</w:t>
+                <w:tab w:val="clear" w:pos="708"/>
+                <w:tab w:val="left" w:pos="0" w:leader="none"/>
+              </w:tabs>
+              <w:snapToGrid w:val="false"/>
+              <w:spacing w:lineRule="auto" w:line="276"/>
+              <w:jc w:val="start"/>
+              <w:rPr>
+                <w:b w:val="false"/>
+                <w:bCs w:val="false"/>
+              </w:rPr>
+            </w:pPr>
+            <w:r>
+              <w:rPr>
+                <w:b w:val="false"/>
+                <w:bCs w:val="false"/>
+                <w:sz w:val="22"/>
+                <w:szCs w:val="22"/>
+              </w:rPr>
+              <w:t>Data e hora do retorno: {{retorno_data_hora}}</w:t>
             </w:r>
           </w:p>
         </w:tc>
       </w:tr>
       <w:tr>
+        <w:trPr/>
         <w:tc>
           <w:tcPr>
             <w:tcW w:w="10044" w:type="dxa"/>
             <w:gridSpan w:val="7"/>
             <w:tcBorders>
               <w:top w:val="single" w:sz="4" w:space="0" w:color="000000"/>
-              <w:left w:val="single" w:sz="4" w:space="0" w:color="000000"/>
+              <w:start w:val="single" w:sz="4" w:space="0" w:color="000000"/>
               <w:bottom w:val="single" w:sz="4" w:space="0" w:color="000000"/>
-              <w:right w:val="single" w:sz="4" w:space="0" w:color="000000"/>
+              <w:end w:val="single" w:sz="4" w:space="0" w:color="000000"/>
             </w:tcBorders>
-            <w:shd w:val="clear" w:color="auto" w:fill="DBE5F1" w:themeFill="accent1" w:themeFillTint="33"/>
-            <w:tcMar>
-              <w:top w:w="0" w:type="dxa"/>
-              <w:left w:w="70" w:type="dxa"/>
-              <w:bottom w:w="0" w:type="dxa"/>
-              <w:right w:w="70" w:type="dxa"/>
-            </w:tcMar>
+            <w:shd w:color="auto" w:fill="DBE5F1" w:themeFill="accent1" w:themeFillTint="33" w:val="clear"/>
           </w:tcPr>
           <w:p>
             <w:pPr>
               <w:pStyle w:val="Ttulo31"/>
               <w:tabs>
-                <w:tab w:val="left" w:pos="0"/>
-              </w:tabs>
-              <w:snapToGrid w:val="0"/>
-              <w:spacing w:line="276" w:lineRule="auto"/>
-              <w:jc w:val="left"/>
+                <w:tab w:val="clear" w:pos="708"/>
+                <w:tab w:val="left" w:pos="0" w:leader="none"/>
+              </w:tabs>
+              <w:snapToGrid w:val="false"/>
+              <w:spacing w:lineRule="auto" w:line="276"/>
+              <w:jc w:val="start"/>
               <w:rPr>
                 <w:b/>
                 <w:sz w:val="22"/>
@@ -839,120 +932,151 @@
         </w:tc>
       </w:tr>
       <w:tr>
+        <w:trPr/>
         <w:tc>
           <w:tcPr>
             <w:tcW w:w="10044" w:type="dxa"/>
             <w:gridSpan w:val="7"/>
             <w:tcBorders>
               <w:top w:val="single" w:sz="4" w:space="0" w:color="000000"/>
-              <w:left w:val="single" w:sz="4" w:space="0" w:color="000000"/>
+              <w:start w:val="single" w:sz="4" w:space="0" w:color="000000"/>
               <w:bottom w:val="single" w:sz="4" w:space="0" w:color="000000"/>
-              <w:right w:val="single" w:sz="4" w:space="0" w:color="000000"/>
+              <w:end w:val="single" w:sz="4" w:space="0" w:color="000000"/>
             </w:tcBorders>
-            <w:tcMar>
-              <w:top w:w="0" w:type="dxa"/>
-              <w:left w:w="70" w:type="dxa"/>
-              <w:bottom w:w="0" w:type="dxa"/>
-              <w:right w:w="70" w:type="dxa"/>
-            </w:tcMar>
           </w:tcPr>
           <w:p>
             <w:pPr>
               <w:pStyle w:val="Ttulo31"/>
               <w:tabs>
-                <w:tab w:val="left" w:pos="0"/>
-              </w:tabs>
-              <w:snapToGrid w:val="0"/>
-              <w:spacing w:line="276" w:lineRule="auto"/>
-              <w:jc w:val="left"/>
-              <w:rPr>
-                <w:sz w:val="22"/>
-                <w:szCs w:val="22"/>
+                <w:tab w:val="clear" w:pos="708"/>
+                <w:tab w:val="left" w:pos="0" w:leader="none"/>
+              </w:tabs>
+              <w:snapToGrid w:val="false"/>
+              <w:spacing w:lineRule="auto" w:line="276"/>
+              <w:jc w:val="start"/>
+              <w:rPr>
+                <w:b w:val="false"/>
+                <w:bCs w:val="false"/>
               </w:rPr>
             </w:pPr>
             <w:commentRangeStart w:id="3"/>
             <w:r>
               <w:rPr>
+                <w:b w:val="false"/>
+                <w:bCs w:val="false"/>
                 <w:sz w:val="22"/>
                 <w:szCs w:val="22"/>
               </w:rPr>
               <w:t>Atividades</w:t>
             </w:r>
+            <w:r>
+              <w:rPr>
+                <w:b w:val="false"/>
+                <w:bCs w:val="false"/>
+                <w:sz w:val="22"/>
+                <w:szCs w:val="22"/>
+              </w:rPr>
+            </w:r>
             <w:commentRangeEnd w:id="3"/>
             <w:r>
-              <w:rPr>
-                <w:rStyle w:val="Refdecomentrio"/>
-              </w:rPr>
               <w:commentReference w:id="3"/>
             </w:r>
             <w:r>
               <w:rPr>
-                <w:sz w:val="22"/>
-                <w:szCs w:val="22"/>
-              </w:rPr>
-              <w:t xml:space="preserve"> desenvolvidas:</w:t>
+                <w:b w:val="false"/>
+                <w:bCs w:val="false"/>
+                <w:sz w:val="22"/>
+                <w:szCs w:val="22"/>
+              </w:rPr>
+              <w:t xml:space="preserve"> desenvolvidas: {{atividades_desenvolvidas}}</w:t>
             </w:r>
           </w:p>
           <w:p>
             <w:pPr>
               <w:pStyle w:val="Standard"/>
-            </w:pPr>
+              <w:rPr>
+                <w:b w:val="false"/>
+                <w:bCs w:val="false"/>
+              </w:rPr>
+            </w:pPr>
+            <w:r>
+              <w:rPr>
+                <w:b w:val="false"/>
+                <w:bCs w:val="false"/>
+              </w:rPr>
+            </w:r>
           </w:p>
           <w:p>
             <w:pPr>
               <w:pStyle w:val="Standard"/>
-            </w:pPr>
+              <w:rPr>
+                <w:b w:val="false"/>
+                <w:bCs w:val="false"/>
+              </w:rPr>
+            </w:pPr>
+            <w:r>
+              <w:rPr>
+                <w:b w:val="false"/>
+                <w:bCs w:val="false"/>
+              </w:rPr>
+            </w:r>
           </w:p>
           <w:p>
             <w:pPr>
               <w:pStyle w:val="Standard"/>
-            </w:pPr>
+              <w:rPr>
+                <w:b w:val="false"/>
+                <w:bCs w:val="false"/>
+              </w:rPr>
+            </w:pPr>
+            <w:r>
+              <w:rPr>
+                <w:b w:val="false"/>
+                <w:bCs w:val="false"/>
+              </w:rPr>
+            </w:r>
           </w:p>
           <w:p>
             <w:pPr>
               <w:pStyle w:val="Standard"/>
-            </w:pPr>
-          </w:p>
-          <w:p>
-            <w:pPr>
-              <w:pStyle w:val="Standard"/>
-            </w:pPr>
-          </w:p>
-          <w:p>
-            <w:pPr>
-              <w:pStyle w:val="Standard"/>
-            </w:pPr>
+              <w:rPr>
+                <w:b w:val="false"/>
+                <w:bCs w:val="false"/>
+              </w:rPr>
+            </w:pPr>
+            <w:r>
+              <w:rPr>
+                <w:b w:val="false"/>
+                <w:bCs w:val="false"/>
+              </w:rPr>
+            </w:r>
           </w:p>
         </w:tc>
       </w:tr>
       <w:tr>
+        <w:trPr/>
         <w:tc>
           <w:tcPr>
             <w:tcW w:w="10044" w:type="dxa"/>
             <w:gridSpan w:val="7"/>
             <w:tcBorders>
               <w:top w:val="single" w:sz="4" w:space="0" w:color="000000"/>
-              <w:left w:val="single" w:sz="4" w:space="0" w:color="000000"/>
+              <w:start w:val="single" w:sz="4" w:space="0" w:color="000000"/>
               <w:bottom w:val="single" w:sz="4" w:space="0" w:color="000000"/>
-              <w:right w:val="single" w:sz="4" w:space="0" w:color="000000"/>
+              <w:end w:val="single" w:sz="4" w:space="0" w:color="000000"/>
             </w:tcBorders>
-            <w:shd w:val="clear" w:color="auto" w:fill="DBE5F1" w:themeFill="accent1" w:themeFillTint="33"/>
-            <w:tcMar>
-              <w:top w:w="0" w:type="dxa"/>
-              <w:left w:w="70" w:type="dxa"/>
-              <w:bottom w:w="0" w:type="dxa"/>
-              <w:right w:w="70" w:type="dxa"/>
-            </w:tcMar>
+            <w:shd w:color="auto" w:fill="DBE5F1" w:themeFill="accent1" w:themeFillTint="33" w:val="clear"/>
           </w:tcPr>
           <w:p>
             <w:pPr>
               <w:pStyle w:val="Ttulo31"/>
               <w:tabs>
-                <w:tab w:val="left" w:pos="0"/>
-              </w:tabs>
-              <w:snapToGrid w:val="0"/>
-              <w:spacing w:line="276" w:lineRule="auto"/>
-              <w:jc w:val="left"/>
+                <w:tab w:val="clear" w:pos="708"/>
+                <w:tab w:val="left" w:pos="0" w:leader="none"/>
+              </w:tabs>
+              <w:snapToGrid w:val="false"/>
+              <w:spacing w:lineRule="auto" w:line="276"/>
+              <w:jc w:val="start"/>
               <w:rPr>
                 <w:b/>
                 <w:sz w:val="22"/>
@@ -966,7 +1090,11 @@
                 <w:sz w:val="22"/>
                 <w:szCs w:val="22"/>
               </w:rPr>
-              <w:t>JUSTIFICATIVA PARA PRESTAÇÃO DE CONTAS REALIZADA FORA DO PRAZO (Prazo de</w:t>
+              <w:t>JUSTIFICATIVA PARA PRESTAÇÃO DE CONTAS REALIZADA FORA DO PRAZO (Prazo de até 5 dias após encerramento da viagem).</w:t>
+            </w:r>
+            <w:commentRangeEnd w:id="4"/>
+            <w:r>
+              <w:commentReference w:id="4"/>
             </w:r>
             <w:r>
               <w:rPr>
@@ -974,119 +1102,99 @@
                 <w:sz w:val="22"/>
                 <w:szCs w:val="22"/>
               </w:rPr>
-              <w:t xml:space="preserve"> até</w:t>
-            </w:r>
-            <w:r>
-              <w:rPr>
-                <w:b/>
-                <w:sz w:val="22"/>
-                <w:szCs w:val="22"/>
-              </w:rPr>
-              <w:t xml:space="preserve"> 5 dias após encerramento da viagem).</w:t>
-            </w:r>
-            <w:commentRangeEnd w:id="4"/>
-            <w:r>
-              <w:rPr>
-                <w:rStyle w:val="Refdecomentrio"/>
-              </w:rPr>
-              <w:commentReference w:id="4"/>
             </w:r>
           </w:p>
         </w:tc>
       </w:tr>
       <w:tr>
+        <w:trPr/>
         <w:tc>
           <w:tcPr>
             <w:tcW w:w="10044" w:type="dxa"/>
             <w:gridSpan w:val="7"/>
             <w:tcBorders>
               <w:top w:val="single" w:sz="4" w:space="0" w:color="000000"/>
-              <w:left w:val="single" w:sz="4" w:space="0" w:color="000000"/>
+              <w:start w:val="single" w:sz="4" w:space="0" w:color="000000"/>
               <w:bottom w:val="single" w:sz="4" w:space="0" w:color="000000"/>
-              <w:right w:val="single" w:sz="4" w:space="0" w:color="000000"/>
+              <w:end w:val="single" w:sz="4" w:space="0" w:color="000000"/>
             </w:tcBorders>
-            <w:tcMar>
-              <w:top w:w="0" w:type="dxa"/>
-              <w:left w:w="70" w:type="dxa"/>
-              <w:bottom w:w="0" w:type="dxa"/>
-              <w:right w:w="70" w:type="dxa"/>
-            </w:tcMar>
           </w:tcPr>
           <w:p>
             <w:pPr>
               <w:pStyle w:val="Ttulo31"/>
               <w:tabs>
-                <w:tab w:val="left" w:pos="0"/>
-              </w:tabs>
-              <w:snapToGrid w:val="0"/>
-              <w:spacing w:line="276" w:lineRule="auto"/>
-              <w:jc w:val="left"/>
-              <w:rPr>
-                <w:sz w:val="22"/>
-                <w:szCs w:val="22"/>
-              </w:rPr>
-            </w:pPr>
+                <w:tab w:val="clear" w:pos="708"/>
+                <w:tab w:val="left" w:pos="0" w:leader="none"/>
+              </w:tabs>
+              <w:snapToGrid w:val="false"/>
+              <w:spacing w:lineRule="auto" w:line="276"/>
+              <w:jc w:val="start"/>
+              <w:rPr>
+                <w:sz w:val="22"/>
+                <w:szCs w:val="22"/>
+              </w:rPr>
+            </w:pPr>
+            <w:r>
+              <w:rPr>
+                <w:sz w:val="22"/>
+                <w:szCs w:val="22"/>
+              </w:rPr>
+              <w:t>{{justificativa_prestacao_contas_fora_prazo}}</w:t>
+            </w:r>
           </w:p>
           <w:p>
             <w:pPr>
               <w:pStyle w:val="Standard"/>
-            </w:pPr>
+              <w:rPr/>
+            </w:pPr>
+            <w:r>
+              <w:rPr/>
+            </w:r>
           </w:p>
           <w:p>
             <w:pPr>
               <w:pStyle w:val="Standard"/>
-            </w:pPr>
+              <w:rPr/>
+            </w:pPr>
+            <w:r>
+              <w:rPr/>
+            </w:r>
           </w:p>
           <w:p>
             <w:pPr>
               <w:pStyle w:val="Standard"/>
-            </w:pPr>
-          </w:p>
-          <w:p>
-            <w:pPr>
-              <w:pStyle w:val="Standard"/>
-            </w:pPr>
-          </w:p>
-          <w:p>
-            <w:pPr>
-              <w:pStyle w:val="Standard"/>
-            </w:pPr>
-          </w:p>
-          <w:p>
-            <w:pPr>
-              <w:pStyle w:val="Standard"/>
-            </w:pPr>
+              <w:rPr/>
+            </w:pPr>
+            <w:r>
+              <w:rPr/>
+            </w:r>
           </w:p>
         </w:tc>
       </w:tr>
       <w:tr>
+        <w:trPr/>
         <w:tc>
           <w:tcPr>
             <w:tcW w:w="5032" w:type="dxa"/>
             <w:gridSpan w:val="3"/>
             <w:tcBorders>
               <w:top w:val="single" w:sz="4" w:space="0" w:color="000000"/>
-              <w:left w:val="single" w:sz="4" w:space="0" w:color="000000"/>
+              <w:start w:val="single" w:sz="4" w:space="0" w:color="000000"/>
               <w:bottom w:val="single" w:sz="4" w:space="0" w:color="000000"/>
-              <w:right w:val="single" w:sz="4" w:space="0" w:color="000000"/>
+              <w:end w:val="single" w:sz="4" w:space="0" w:color="000000"/>
             </w:tcBorders>
-            <w:shd w:val="clear" w:color="auto" w:fill="DBE5F1" w:themeFill="accent1" w:themeFillTint="33"/>
-            <w:tcMar>
-              <w:top w:w="0" w:type="dxa"/>
-              <w:left w:w="70" w:type="dxa"/>
-              <w:bottom w:w="0" w:type="dxa"/>
-              <w:right w:w="70" w:type="dxa"/>
-            </w:tcMar>
+            <w:shd w:color="auto" w:fill="DBE5F1" w:themeFill="accent1" w:themeFillTint="33" w:val="clear"/>
           </w:tcPr>
           <w:p>
             <w:pPr>
               <w:pStyle w:val="Ttulo31"/>
               <w:tabs>
-                <w:tab w:val="left" w:pos="0"/>
-              </w:tabs>
-              <w:snapToGrid w:val="0"/>
-              <w:spacing w:line="276" w:lineRule="auto"/>
-              <w:jc w:val="left"/>
+                <w:tab w:val="clear" w:pos="708"/>
+                <w:tab w:val="left" w:pos="0" w:leader="none"/>
+              </w:tabs>
+              <w:snapToGrid w:val="false"/>
+              <w:spacing w:lineRule="auto" w:line="276"/>
+              <w:jc w:val="start"/>
               <w:rPr>
                 <w:b/>
                 <w:sz w:val="22"/>
@@ -1106,28 +1214,39 @@
         </w:tc>
         <w:tc>
           <w:tcPr>
-            <w:tcW w:w="567" w:type="dxa"/>
+            <w:tcW w:w="562" w:type="dxa"/>
             <w:tcBorders>
               <w:top w:val="single" w:sz="4" w:space="0" w:color="000000"/>
-              <w:left w:val="single" w:sz="4" w:space="0" w:color="000000"/>
+              <w:start w:val="single" w:sz="4" w:space="0" w:color="000000"/>
               <w:bottom w:val="single" w:sz="4" w:space="0" w:color="000000"/>
-              <w:right w:val="single" w:sz="4" w:space="0" w:color="000000"/>
+              <w:end w:val="single" w:sz="4" w:space="0" w:color="000000"/>
             </w:tcBorders>
+            <w:tcMar>
+              <w:start w:w="10" w:type="dxa"/>
+              <w:end w:w="10" w:type="dxa"/>
+            </w:tcMar>
           </w:tcPr>
           <w:p>
             <w:pPr>
               <w:pStyle w:val="Ttulo31"/>
               <w:tabs>
-                <w:tab w:val="left" w:pos="0"/>
-              </w:tabs>
-              <w:snapToGrid w:val="0"/>
-              <w:spacing w:line="276" w:lineRule="auto"/>
-              <w:jc w:val="left"/>
-              <w:rPr>
-                <w:sz w:val="22"/>
-                <w:szCs w:val="22"/>
-              </w:rPr>
-            </w:pPr>
+                <w:tab w:val="clear" w:pos="708"/>
+                <w:tab w:val="left" w:pos="0" w:leader="none"/>
+              </w:tabs>
+              <w:snapToGrid w:val="false"/>
+              <w:spacing w:lineRule="auto" w:line="276"/>
+              <w:jc w:val="start"/>
+              <w:rPr>
+                <w:sz w:val="22"/>
+                <w:szCs w:val="22"/>
+              </w:rPr>
+            </w:pPr>
+            <w:r>
+              <w:rPr>
+                <w:sz w:val="22"/>
+                <w:szCs w:val="22"/>
+              </w:rPr>
+            </w:r>
           </w:p>
         </w:tc>
         <w:tc>
@@ -1135,19 +1254,24 @@
             <w:tcW w:w="1842" w:type="dxa"/>
             <w:tcBorders>
               <w:top w:val="single" w:sz="4" w:space="0" w:color="000000"/>
-              <w:left w:val="single" w:sz="4" w:space="0" w:color="000000"/>
+              <w:start w:val="single" w:sz="4" w:space="0" w:color="000000"/>
               <w:bottom w:val="single" w:sz="4" w:space="0" w:color="000000"/>
-              <w:right w:val="single" w:sz="4" w:space="0" w:color="000000"/>
+              <w:end w:val="single" w:sz="4" w:space="0" w:color="000000"/>
             </w:tcBorders>
+            <w:tcMar>
+              <w:start w:w="10" w:type="dxa"/>
+              <w:end w:w="10" w:type="dxa"/>
+            </w:tcMar>
           </w:tcPr>
           <w:p>
             <w:pPr>
               <w:pStyle w:val="Ttulo31"/>
               <w:tabs>
-                <w:tab w:val="left" w:pos="0"/>
-              </w:tabs>
-              <w:snapToGrid w:val="0"/>
-              <w:spacing w:line="276" w:lineRule="auto"/>
+                <w:tab w:val="clear" w:pos="708"/>
+                <w:tab w:val="left" w:pos="0" w:leader="none"/>
+              </w:tabs>
+              <w:snapToGrid w:val="false"/>
+              <w:spacing w:lineRule="auto" w:line="276"/>
               <w:rPr>
                 <w:b/>
                 <w:sz w:val="22"/>
@@ -1160,34 +1284,45 @@
                 <w:sz w:val="22"/>
                 <w:szCs w:val="22"/>
               </w:rPr>
-              <w:t>SIM</w:t>
+              <w:t>({{chk_viagem_realizada_sim}}) SIM</w:t>
             </w:r>
           </w:p>
         </w:tc>
         <w:tc>
           <w:tcPr>
-            <w:tcW w:w="567" w:type="dxa"/>
+            <w:tcW w:w="572" w:type="dxa"/>
             <w:tcBorders>
               <w:top w:val="single" w:sz="4" w:space="0" w:color="000000"/>
-              <w:left w:val="single" w:sz="4" w:space="0" w:color="000000"/>
+              <w:start w:val="single" w:sz="4" w:space="0" w:color="000000"/>
               <w:bottom w:val="single" w:sz="4" w:space="0" w:color="000000"/>
-              <w:right w:val="single" w:sz="4" w:space="0" w:color="000000"/>
+              <w:end w:val="single" w:sz="4" w:space="0" w:color="000000"/>
             </w:tcBorders>
+            <w:tcMar>
+              <w:start w:w="10" w:type="dxa"/>
+              <w:end w:w="10" w:type="dxa"/>
+            </w:tcMar>
           </w:tcPr>
           <w:p>
             <w:pPr>
               <w:pStyle w:val="Ttulo31"/>
               <w:tabs>
-                <w:tab w:val="left" w:pos="0"/>
-              </w:tabs>
-              <w:snapToGrid w:val="0"/>
-              <w:spacing w:line="276" w:lineRule="auto"/>
-              <w:jc w:val="left"/>
-              <w:rPr>
-                <w:sz w:val="22"/>
-                <w:szCs w:val="22"/>
-              </w:rPr>
-            </w:pPr>
+                <w:tab w:val="clear" w:pos="708"/>
+                <w:tab w:val="left" w:pos="0" w:leader="none"/>
+              </w:tabs>
+              <w:snapToGrid w:val="false"/>
+              <w:spacing w:lineRule="auto" w:line="276"/>
+              <w:jc w:val="start"/>
+              <w:rPr>
+                <w:sz w:val="22"/>
+                <w:szCs w:val="22"/>
+              </w:rPr>
+            </w:pPr>
+            <w:r>
+              <w:rPr>
+                <w:sz w:val="22"/>
+                <w:szCs w:val="22"/>
+              </w:rPr>
+            </w:r>
           </w:p>
         </w:tc>
         <w:tc>
@@ -1195,19 +1330,24 @@
             <w:tcW w:w="2036" w:type="dxa"/>
             <w:tcBorders>
               <w:top w:val="single" w:sz="4" w:space="0" w:color="000000"/>
-              <w:left w:val="single" w:sz="4" w:space="0" w:color="000000"/>
+              <w:start w:val="single" w:sz="4" w:space="0" w:color="000000"/>
               <w:bottom w:val="single" w:sz="4" w:space="0" w:color="000000"/>
-              <w:right w:val="single" w:sz="4" w:space="0" w:color="000000"/>
+              <w:end w:val="single" w:sz="4" w:space="0" w:color="000000"/>
             </w:tcBorders>
+            <w:tcMar>
+              <w:start w:w="10" w:type="dxa"/>
+              <w:end w:w="10" w:type="dxa"/>
+            </w:tcMar>
           </w:tcPr>
           <w:p>
             <w:pPr>
               <w:pStyle w:val="Ttulo31"/>
               <w:tabs>
-                <w:tab w:val="left" w:pos="0"/>
-              </w:tabs>
-              <w:snapToGrid w:val="0"/>
-              <w:spacing w:line="276" w:lineRule="auto"/>
+                <w:tab w:val="clear" w:pos="708"/>
+                <w:tab w:val="left" w:pos="0" w:leader="none"/>
+              </w:tabs>
+              <w:snapToGrid w:val="false"/>
+              <w:spacing w:lineRule="auto" w:line="276"/>
               <w:rPr>
                 <w:b/>
                 <w:sz w:val="22"/>
@@ -1220,75 +1360,106 @@
                 <w:sz w:val="22"/>
                 <w:szCs w:val="22"/>
               </w:rPr>
-              <w:t>NÃO</w:t>
+              <w:t>({{chk_viagem_realizada_nao}}) NÃO</w:t>
             </w:r>
             <w:commentRangeEnd w:id="5"/>
             <w:r>
-              <w:rPr>
-                <w:rStyle w:val="Refdecomentrio"/>
-              </w:rPr>
               <w:commentReference w:id="5"/>
+            </w:r>
+            <w:r>
+              <w:rPr>
+                <w:b/>
+                <w:sz w:val="22"/>
+                <w:szCs w:val="22"/>
+              </w:rPr>
             </w:r>
           </w:p>
         </w:tc>
       </w:tr>
       <w:tr>
+        <w:trPr>
+          <w:trHeight w:val="826" w:hRule="atLeast"/>
+        </w:trPr>
         <w:tc>
           <w:tcPr>
             <w:tcW w:w="10044" w:type="dxa"/>
             <w:gridSpan w:val="7"/>
             <w:tcBorders>
               <w:top w:val="single" w:sz="4" w:space="0" w:color="000000"/>
-              <w:left w:val="single" w:sz="4" w:space="0" w:color="000000"/>
+              <w:start w:val="single" w:sz="4" w:space="0" w:color="000000"/>
               <w:bottom w:val="single" w:sz="4" w:space="0" w:color="000000"/>
-              <w:right w:val="single" w:sz="4" w:space="0" w:color="000000"/>
+              <w:end w:val="single" w:sz="4" w:space="0" w:color="000000"/>
             </w:tcBorders>
-            <w:shd w:val="clear" w:color="auto" w:fill="FFFFFF" w:themeFill="background1"/>
-            <w:tcMar>
-              <w:top w:w="0" w:type="dxa"/>
-              <w:left w:w="70" w:type="dxa"/>
-              <w:bottom w:w="0" w:type="dxa"/>
-              <w:right w:w="70" w:type="dxa"/>
-            </w:tcMar>
+            <w:shd w:color="auto" w:fill="FFFFFF" w:themeFill="background1" w:val="clear"/>
           </w:tcPr>
           <w:p>
             <w:pPr>
               <w:pStyle w:val="Ttulo31"/>
               <w:tabs>
-                <w:tab w:val="left" w:pos="0"/>
-              </w:tabs>
-              <w:snapToGrid w:val="0"/>
-              <w:spacing w:line="276" w:lineRule="auto"/>
-              <w:rPr>
-                <w:sz w:val="22"/>
-                <w:szCs w:val="22"/>
-              </w:rPr>
-            </w:pPr>
+                <w:tab w:val="clear" w:pos="708"/>
+                <w:tab w:val="left" w:pos="0" w:leader="none"/>
+              </w:tabs>
+              <w:snapToGrid w:val="false"/>
+              <w:spacing w:lineRule="auto" w:line="276"/>
+              <w:rPr>
+                <w:sz w:val="22"/>
+                <w:szCs w:val="22"/>
+              </w:rPr>
+            </w:pPr>
+            <w:r>
+              <w:rPr>
+                <w:sz w:val="22"/>
+                <w:szCs w:val="22"/>
+              </w:rPr>
+            </w:r>
           </w:p>
           <w:p>
             <w:pPr>
               <w:pStyle w:val="Standard"/>
-            </w:pPr>
+              <w:rPr/>
+            </w:pPr>
+            <w:r>
+              <w:rPr/>
+            </w:r>
           </w:p>
           <w:p>
             <w:pPr>
               <w:pStyle w:val="Standard"/>
-            </w:pPr>
-            <w:r>
-              <w:t xml:space="preserve">Data:                                                     Assinatura do </w:t>
+              <w:rPr>
+                <w:b w:val="false"/>
+                <w:bCs w:val="false"/>
+              </w:rPr>
+            </w:pPr>
+            <w:r>
+              <w:rPr>
+                <w:b w:val="false"/>
+                <w:bCs w:val="false"/>
+              </w:rPr>
+              <w:t xml:space="preserve">Data: {{data_relatorio}}                                                 Assinatura do </w:t>
             </w:r>
             <w:commentRangeStart w:id="6"/>
             <w:r>
+              <w:rPr>
+                <w:b w:val="false"/>
+                <w:bCs w:val="false"/>
+              </w:rPr>
               <w:t>Proposto</w:t>
             </w:r>
+            <w:r>
+              <w:rPr>
+                <w:b w:val="false"/>
+                <w:bCs w:val="false"/>
+              </w:rPr>
+            </w:r>
             <w:commentRangeEnd w:id="6"/>
             <w:r>
-              <w:rPr>
-                <w:rStyle w:val="Refdecomentrio"/>
-              </w:rPr>
               <w:commentReference w:id="6"/>
             </w:r>
             <w:r>
+              <w:rPr>
+                <w:b w:val="false"/>
+                <w:bCs w:val="false"/>
+              </w:rPr>
               <w:t>:</w:t>
             </w:r>
           </w:p>
@@ -1298,32 +1469,51 @@
     <w:p>
       <w:pPr>
         <w:pStyle w:val="Standard"/>
+        <w:rPr/>
       </w:pPr>
+      <w:r>
+        <w:rPr/>
+      </w:r>
     </w:p>
-    <w:p/>
+    <w:p>
+      <w:pPr>
+        <w:pStyle w:val="Normal"/>
+        <w:rPr/>
+      </w:pPr>
+      <w:r>
+        <w:rPr/>
+      </w:r>
+    </w:p>
     <w:sectPr>
+      <w:type w:val="nextPage"/>
       <w:pgSz w:w="11906" w:h="16838"/>
-      <w:pgMar w:top="1560" w:right="1416" w:bottom="1134" w:left="426" w:header="720" w:footer="720" w:gutter="0"/>
-      <w:cols w:space="720"/>
+      <w:pgMar w:left="426" w:right="1416" w:gutter="0" w:header="0" w:top="1560" w:footer="0" w:bottom="1134"/>
+      <w:pgNumType w:fmt="decimal"/>
+      <w:formProt w:val="false"/>
+      <w:textDirection w:val="lrTb"/>
+      <w:docGrid w:type="default" w:linePitch="100" w:charSpace="0"/>
     </w:sectPr>
   </w:body>
 </w:document>
 </file>
 
 <file path=word/comments.xml><?xml version="1.0" encoding="utf-8"?>
-<w:comments xmlns:wpc="http://schemas.microsoft.com/office/word/2010/wordprocessingCanvas" xmlns:cx="http://schemas.microsoft.com/office/drawing/2014/chartex" xmlns:cx1="http://schemas.microsoft.com/office/drawing/2015/9/8/chartex" xmlns:cx2="http://schemas.microsoft.com/office/drawing/2015/10/21/chartex" xmlns:cx3="http://schemas.microsoft.com/office/drawing/2016/5/9/chartex" xmlns:cx4="http://schemas.microsoft.com/office/drawing/2016/5/10/chartex" xmlns:cx5="http://schemas.microsoft.com/office/drawing/2016/5/11/chartex" xmlns:cx6="http://schemas.microsoft.com/office/drawing/2016/5/12/chartex" xmlns:cx7="http://schemas.microsoft.com/office/drawing/2016/5/13/chartex" xmlns:cx8="http://schemas.microsoft.com/office/drawing/2016/5/14/chartex" xmlns:mc="http://schemas.openxmlformats.org/markup-compatibility/2006" xmlns:aink="http://schemas.microsoft.com/office/drawing/2016/ink" xmlns:am3d="http://schemas.microsoft.com/office/drawing/2017/model3d" xmlns:o="urn:schemas-microsoft-com:office:office" xmlns:oel="http://schemas.microsoft.com/office/2019/extlst" xmlns:r="http://schemas.openxmlformats.org/officeDocument/2006/relationships" xmlns:m="http://schemas.openxmlformats.org/officeDocument/2006/math" xmlns:v="urn:schemas-microsoft-com:vml" xmlns:wp14="http://schemas.microsoft.com/office/word/2010/wordprocessingDrawing" xmlns:wp="http://schemas.openxmlformats.org/drawingml/2006/wordprocessingDrawing" xmlns:w10="urn:schemas-microsoft-com:office:word" xmlns:w="http://schemas.openxmlformats.org/wordprocessingml/2006/main" xmlns:w14="http://schemas.microsoft.com/office/word/2010/wordml" xmlns:w15="http://schemas.microsoft.com/office/word/2012/wordml" xmlns:w16cex="http://schemas.microsoft.com/office/word/2018/wordml/cex" xmlns:w16cid="http://schemas.microsoft.com/office/word/2016/wordml/cid" xmlns:w16="http://schemas.microsoft.com/office/word/2018/wordml" xmlns:w16du="http://schemas.microsoft.com/office/word/2023/wordml/word16du" xmlns:w16sdtdh="http://schemas.microsoft.com/office/word/2020/wordml/sdtdatahash" xmlns:w16sdtfl="http://schemas.microsoft.com/office/word/2024/wordml/sdtformatlock" xmlns:w16se="http://schemas.microsoft.com/office/word/2015/wordml/symex" xmlns:wpg="http://schemas.microsoft.com/office/word/2010/wordprocessingGroup" xmlns:wpi="http://schemas.microsoft.com/office/word/2010/wordprocessingInk" xmlns:wne="http://schemas.microsoft.com/office/word/2006/wordml" xmlns:wps="http://schemas.microsoft.com/office/word/2010/wordprocessingShape" mc:Ignorable="w14 w15 w16se w16cid w16 w16cex w16sdtdh w16sdtfl w16du wp14">
+<w:comments xmlns:o="urn:schemas-microsoft-com:office:office" xmlns:r="http://schemas.openxmlformats.org/officeDocument/2006/relationships" xmlns:v="urn:schemas-microsoft-com:vml" xmlns:w="http://schemas.openxmlformats.org/wordprocessingml/2006/main" xmlns:w10="urn:schemas-microsoft-com:office:word" xmlns:wp="http://schemas.openxmlformats.org/drawingml/2006/wordprocessingDrawing" xmlns:pic="http://schemas.openxmlformats.org/drawingml/2006/picture" xmlns:wps="http://schemas.microsoft.com/office/word/2010/wordprocessingShape" xmlns:wpg="http://schemas.microsoft.com/office/word/2010/wordprocessingGroup" xmlns:mc="http://schemas.openxmlformats.org/markup-compatibility/2006" xmlns:wp14="http://schemas.microsoft.com/office/word/2010/wordprocessingDrawing" xmlns:w14="http://schemas.microsoft.com/office/word/2010/wordml" xmlns:w15="http://schemas.microsoft.com/office/word/2012/wordml" mc:Ignorable="w14 wp14 w15">
   <w:comment w:id="0" w:author="Usuário" w:date="2023-01-31T15:12:00Z" w:initials="U">
     <w:p>
       <w:pPr>
-        <w:pStyle w:val="Textodecomentrio"/>
+        <w:overflowPunct w:val="false"/>
+        <w:rPr/>
       </w:pPr>
       <w:r>
-        <w:rPr>
-          <w:rStyle w:val="Refdecomentrio"/>
-        </w:rPr>
         <w:annotationRef/>
       </w:r>
       <w:r>
+        <w:rPr>
+          <w:rFonts w:eastAsia="DejaVu Sans" w:cs="DejaVu Sans" w:ascii="Liberation Serif" w:hAnsi="Liberation Serif"/>
+          <w:kern w:val="0"/>
+          <w:lang w:val="en-US" w:eastAsia="en-US" w:bidi="en-US"/>
+        </w:rPr>
         <w:t>Indicar qual órgão de exercício o servidor pertence.</w:t>
       </w:r>
     </w:p>
@@ -1331,59 +1521,56 @@
   <w:comment w:id="1" w:author="Usuário" w:date="2023-01-31T15:29:00Z" w:initials="U">
     <w:p>
       <w:pPr>
-        <w:pStyle w:val="Textodecomentrio"/>
+        <w:overflowPunct w:val="false"/>
+        <w:rPr/>
       </w:pPr>
       <w:r>
-        <w:rPr>
-          <w:rStyle w:val="Refdecomentrio"/>
-        </w:rPr>
         <w:annotationRef/>
       </w:r>
       <w:r>
-        <w:t>Identificar cidade de origem</w:t>
-      </w:r>
-      <w:r>
-        <w:t xml:space="preserve"> e cidade onde será realizado o evento</w:t>
-      </w:r>
-      <w:r>
-        <w:t xml:space="preserve"> (Cidade de onde o solicitante estará se deslocando), data e horário da partida.</w:t>
+        <w:rPr>
+          <w:rFonts w:eastAsia="DejaVu Sans" w:cs="DejaVu Sans" w:ascii="Liberation Serif" w:hAnsi="Liberation Serif"/>
+          <w:kern w:val="0"/>
+          <w:lang w:val="en-US" w:eastAsia="en-US" w:bidi="en-US"/>
+        </w:rPr>
+        <w:t>Identificar cidade de origem e cidade onde será realizado o evento (Cidade de onde o solicitante estará se deslocando), data e horário da partida.</w:t>
       </w:r>
     </w:p>
   </w:comment>
   <w:comment w:id="2" w:author="Usuário" w:date="2023-01-31T15:32:00Z" w:initials="U">
     <w:p>
       <w:pPr>
-        <w:pStyle w:val="Textodecomentrio"/>
+        <w:overflowPunct w:val="false"/>
+        <w:rPr/>
       </w:pPr>
       <w:r>
-        <w:rPr>
-          <w:rStyle w:val="Refdecomentrio"/>
-        </w:rPr>
         <w:annotationRef/>
       </w:r>
       <w:r>
-        <w:t>Identificar cidade de onde foi realizado o evento</w:t>
-      </w:r>
-      <w:r>
-        <w:t xml:space="preserve"> e acidade a qual o solicitante retornará</w:t>
-      </w:r>
-      <w:r>
-        <w:t xml:space="preserve"> data e horário da partida.</w:t>
+        <w:rPr>
+          <w:rFonts w:eastAsia="DejaVu Sans" w:cs="DejaVu Sans" w:ascii="Liberation Serif" w:hAnsi="Liberation Serif"/>
+          <w:kern w:val="0"/>
+          <w:lang w:val="en-US" w:eastAsia="en-US" w:bidi="en-US"/>
+        </w:rPr>
+        <w:t>Identificar cidade de onde foi realizado o evento e acidade a qual o solicitante retornará data e horário da partida.</w:t>
       </w:r>
     </w:p>
   </w:comment>
   <w:comment w:id="3" w:author="Usuário" w:date="2023-01-31T15:19:00Z" w:initials="U">
     <w:p>
       <w:pPr>
-        <w:pStyle w:val="Textodecomentrio"/>
+        <w:overflowPunct w:val="false"/>
+        <w:rPr/>
       </w:pPr>
       <w:r>
-        <w:rPr>
-          <w:rStyle w:val="Refdecomentrio"/>
-        </w:rPr>
         <w:annotationRef/>
       </w:r>
       <w:r>
+        <w:rPr>
+          <w:rFonts w:eastAsia="DejaVu Sans" w:cs="DejaVu Sans" w:ascii="Liberation Serif" w:hAnsi="Liberation Serif"/>
+          <w:kern w:val="0"/>
+          <w:lang w:val="en-US" w:eastAsia="en-US" w:bidi="en-US"/>
+        </w:rPr>
         <w:t>Neste campo serão expostas todas as atividades realizadas durante a viagem (Detalhar ao máximo, especificando todo trabalho aplicado, pauta de reunião, assuntos tratados). Não serão aceitos descrições genéricas.</w:t>
       </w:r>
     </w:p>
@@ -1391,43 +1578,37 @@
   <w:comment w:id="4" w:author="Usuário" w:date="2023-01-31T15:30:00Z" w:initials="U">
     <w:p>
       <w:pPr>
-        <w:pStyle w:val="Textodecomentrio"/>
+        <w:overflowPunct w:val="false"/>
+        <w:rPr/>
       </w:pPr>
       <w:r>
-        <w:rPr>
-          <w:rStyle w:val="Refdecomentrio"/>
-        </w:rPr>
         <w:annotationRef/>
       </w:r>
       <w:r>
-        <w:t xml:space="preserve">É </w:t>
-      </w:r>
-      <w:r>
-        <w:t>obrigatória justificativa (Não genérica)</w:t>
-      </w:r>
-      <w:r>
-        <w:t>, quando a prestação de contas não for realizada em tempo hábil. Prazo máximo de</w:t>
-      </w:r>
-      <w:r>
-        <w:t xml:space="preserve"> até</w:t>
-      </w:r>
-      <w:r>
-        <w:t xml:space="preserve"> 5 dias após o encerramento da viagem. </w:t>
+        <w:rPr>
+          <w:rFonts w:eastAsia="DejaVu Sans" w:cs="DejaVu Sans" w:ascii="Liberation Serif" w:hAnsi="Liberation Serif"/>
+          <w:kern w:val="0"/>
+          <w:lang w:val="en-US" w:eastAsia="en-US" w:bidi="en-US"/>
+        </w:rPr>
+        <w:t xml:space="preserve">É obrigatória justificativa (Não genérica), quando a prestação de contas não for realizada em tempo hábil. Prazo máximo de até 5 dias após o encerramento da viagem. </w:t>
       </w:r>
     </w:p>
   </w:comment>
   <w:comment w:id="5" w:author="Usuário" w:date="2023-01-31T15:30:00Z" w:initials="U">
     <w:p>
       <w:pPr>
-        <w:pStyle w:val="Textodecomentrio"/>
+        <w:overflowPunct w:val="false"/>
+        <w:rPr/>
       </w:pPr>
       <w:r>
-        <w:rPr>
-          <w:rStyle w:val="Refdecomentrio"/>
-        </w:rPr>
         <w:annotationRef/>
       </w:r>
       <w:r>
+        <w:rPr>
+          <w:rFonts w:eastAsia="DejaVu Sans" w:cs="DejaVu Sans" w:ascii="Liberation Serif" w:hAnsi="Liberation Serif"/>
+          <w:kern w:val="0"/>
+          <w:lang w:val="en-US" w:eastAsia="en-US" w:bidi="en-US"/>
+        </w:rPr>
         <w:t>Deverá ser marcado o campo afirmando se a viagem foi ou não realizada.</w:t>
       </w:r>
     </w:p>
@@ -1435,58 +1616,31 @@
   <w:comment w:id="6" w:author="Usuário" w:date="2023-10-10T16:59:00Z" w:initials="U">
     <w:p>
       <w:pPr>
-        <w:pStyle w:val="Textodecomentrio"/>
+        <w:overflowPunct w:val="false"/>
+        <w:rPr/>
       </w:pPr>
       <w:r>
-        <w:rPr>
-          <w:rStyle w:val="Refdecomentrio"/>
-        </w:rPr>
         <w:annotationRef/>
       </w:r>
       <w:r>
-        <w:t xml:space="preserve">Data e assinatura do proposto. Assinado digitalmente no </w:t>
-      </w:r>
-      <w:r>
-        <w:t>SIPAC e/ou GOV.BR</w:t>
-      </w:r>
-      <w:r>
-        <w:t>.</w:t>
+        <w:rPr>
+          <w:rFonts w:eastAsia="DejaVu Sans" w:cs="DejaVu Sans" w:ascii="Liberation Serif" w:hAnsi="Liberation Serif"/>
+          <w:kern w:val="0"/>
+          <w:lang w:val="en-US" w:eastAsia="en-US" w:bidi="en-US"/>
+        </w:rPr>
+        <w:t>Data e assinatura do proposto. Assinado digitalmente no SIPAC e/ou GOV.BR.</w:t>
       </w:r>
     </w:p>
   </w:comment>
 </w:comments>
 </file>
 
-<file path=word/commentsExtended.xml><?xml version="1.0" encoding="utf-8"?>
-<w15:commentsEx xmlns:wpc="http://schemas.microsoft.com/office/word/2010/wordprocessingCanvas" xmlns:cx="http://schemas.microsoft.com/office/drawing/2014/chartex" xmlns:cx1="http://schemas.microsoft.com/office/drawing/2015/9/8/chartex" xmlns:cx2="http://schemas.microsoft.com/office/drawing/2015/10/21/chartex" xmlns:cx3="http://schemas.microsoft.com/office/drawing/2016/5/9/chartex" xmlns:cx4="http://schemas.microsoft.com/office/drawing/2016/5/10/chartex" xmlns:cx5="http://schemas.microsoft.com/office/drawing/2016/5/11/chartex" xmlns:cx6="http://schemas.microsoft.com/office/drawing/2016/5/12/chartex" xmlns:cx7="http://schemas.microsoft.com/office/drawing/2016/5/13/chartex" xmlns:cx8="http://schemas.microsoft.com/office/drawing/2016/5/14/chartex" xmlns:mc="http://schemas.openxmlformats.org/markup-compatibility/2006" xmlns:aink="http://schemas.microsoft.com/office/drawing/2016/ink" xmlns:am3d="http://schemas.microsoft.com/office/drawing/2017/model3d" xmlns:o="urn:schemas-microsoft-com:office:office" xmlns:oel="http://schemas.microsoft.com/office/2019/extlst" xmlns:r="http://schemas.openxmlformats.org/officeDocument/2006/relationships" xmlns:m="http://schemas.openxmlformats.org/officeDocument/2006/math" xmlns:v="urn:schemas-microsoft-com:vml" xmlns:wp14="http://schemas.microsoft.com/office/word/2010/wordprocessingDrawing" xmlns:wp="http://schemas.openxmlformats.org/drawingml/2006/wordprocessingDrawing" xmlns:w10="urn:schemas-microsoft-com:office:word" xmlns:w="http://schemas.openxmlformats.org/wordprocessingml/2006/main" xmlns:w14="http://schemas.microsoft.com/office/word/2010/wordml" xmlns:w15="http://schemas.microsoft.com/office/word/2012/wordml" xmlns:w16cex="http://schemas.microsoft.com/office/word/2018/wordml/cex" xmlns:w16cid="http://schemas.microsoft.com/office/word/2016/wordml/cid" xmlns:w16="http://schemas.microsoft.com/office/word/2018/wordml" xmlns:w16du="http://schemas.microsoft.com/office/word/2023/wordml/word16du" xmlns:w16sdtdh="http://schemas.microsoft.com/office/word/2020/wordml/sdtdatahash" xmlns:w16sdtfl="http://schemas.microsoft.com/office/word/2024/wordml/sdtformatlock" xmlns:w16se="http://schemas.microsoft.com/office/word/2015/wordml/symex" xmlns:wpg="http://schemas.microsoft.com/office/word/2010/wordprocessingGroup" xmlns:wpi="http://schemas.microsoft.com/office/word/2010/wordprocessingInk" xmlns:wne="http://schemas.microsoft.com/office/word/2006/wordml" xmlns:wps="http://schemas.microsoft.com/office/word/2010/wordprocessingShape" mc:Ignorable="w14 w15 w16se w16cid w16 w16cex w16sdtdh w16sdtfl w16du wp14">
-  <w15:commentEx w15:paraId="06C35EF5" w15:done="0"/>
-  <w15:commentEx w15:paraId="101EA384" w15:done="0"/>
-  <w15:commentEx w15:paraId="0273AF83" w15:done="0"/>
-  <w15:commentEx w15:paraId="2B20DCAE" w15:done="0"/>
-  <w15:commentEx w15:paraId="0344E56A" w15:done="0"/>
-  <w15:commentEx w15:paraId="0521B800" w15:done="0"/>
-  <w15:commentEx w15:paraId="799C9D15" w15:done="0"/>
-</w15:commentsEx>
-</file>
-
-<file path=word/commentsIds.xml><?xml version="1.0" encoding="utf-8"?>
-<w16cid:commentsIds xmlns:wpc="http://schemas.microsoft.com/office/word/2010/wordprocessingCanvas" xmlns:cx="http://schemas.microsoft.com/office/drawing/2014/chartex" xmlns:cx1="http://schemas.microsoft.com/office/drawing/2015/9/8/chartex" xmlns:cx2="http://schemas.microsoft.com/office/drawing/2015/10/21/chartex" xmlns:cx3="http://schemas.microsoft.com/office/drawing/2016/5/9/chartex" xmlns:cx4="http://schemas.microsoft.com/office/drawing/2016/5/10/chartex" xmlns:cx5="http://schemas.microsoft.com/office/drawing/2016/5/11/chartex" xmlns:cx6="http://schemas.microsoft.com/office/drawing/2016/5/12/chartex" xmlns:cx7="http://schemas.microsoft.com/office/drawing/2016/5/13/chartex" xmlns:cx8="http://schemas.microsoft.com/office/drawing/2016/5/14/chartex" xmlns:mc="http://schemas.openxmlformats.org/markup-compatibility/2006" xmlns:aink="http://schemas.microsoft.com/office/drawing/2016/ink" xmlns:am3d="http://schemas.microsoft.com/office/drawing/2017/model3d" xmlns:o="urn:schemas-microsoft-com:office:office" xmlns:oel="http://schemas.microsoft.com/office/2019/extlst" xmlns:r="http://schemas.openxmlformats.org/officeDocument/2006/relationships" xmlns:m="http://schemas.openxmlformats.org/officeDocument/2006/math" xmlns:v="urn:schemas-microsoft-com:vml" xmlns:wp14="http://schemas.microsoft.com/office/word/2010/wordprocessingDrawing" xmlns:wp="http://schemas.openxmlformats.org/drawingml/2006/wordprocessingDrawing" xmlns:w10="urn:schemas-microsoft-com:office:word" xmlns:w="http://schemas.openxmlformats.org/wordprocessingml/2006/main" xmlns:w14="http://schemas.microsoft.com/office/word/2010/wordml" xmlns:w15="http://schemas.microsoft.com/office/word/2012/wordml" xmlns:w16cex="http://schemas.microsoft.com/office/word/2018/wordml/cex" xmlns:w16cid="http://schemas.microsoft.com/office/word/2016/wordml/cid" xmlns:w16="http://schemas.microsoft.com/office/word/2018/wordml" xmlns:w16du="http://schemas.microsoft.com/office/word/2023/wordml/word16du" xmlns:w16sdtdh="http://schemas.microsoft.com/office/word/2020/wordml/sdtdatahash" xmlns:w16sdtfl="http://schemas.microsoft.com/office/word/2024/wordml/sdtformatlock" xmlns:w16se="http://schemas.microsoft.com/office/word/2015/wordml/symex" xmlns:wpg="http://schemas.microsoft.com/office/word/2010/wordprocessingGroup" xmlns:wpi="http://schemas.microsoft.com/office/word/2010/wordprocessingInk" xmlns:wne="http://schemas.microsoft.com/office/word/2006/wordml" xmlns:wps="http://schemas.microsoft.com/office/word/2010/wordprocessingShape" mc:Ignorable="w14 w15 w16se w16cid w16 w16cex w16sdtdh w16sdtfl w16du wp14">
-  <w16cid:commentId w16cid:paraId="06C35EF5" w16cid:durableId="5F0DAB2D"/>
-  <w16cid:commentId w16cid:paraId="101EA384" w16cid:durableId="5FEE7516"/>
-  <w16cid:commentId w16cid:paraId="0273AF83" w16cid:durableId="09F9DA15"/>
-  <w16cid:commentId w16cid:paraId="2B20DCAE" w16cid:durableId="68FE75BF"/>
-  <w16cid:commentId w16cid:paraId="0344E56A" w16cid:durableId="30DE2582"/>
-  <w16cid:commentId w16cid:paraId="0521B800" w16cid:durableId="272DD942"/>
-  <w16cid:commentId w16cid:paraId="799C9D15" w16cid:durableId="0677E431"/>
-</w16cid:commentsIds>
-</file>
-
 <file path=word/styles.xml><?xml version="1.0" encoding="utf-8"?>
-<w:styles xmlns:mc="http://schemas.openxmlformats.org/markup-compatibility/2006" xmlns:r="http://schemas.openxmlformats.org/officeDocument/2006/relationships" xmlns:w="http://schemas.openxmlformats.org/wordprocessingml/2006/main" xmlns:w14="http://schemas.microsoft.com/office/word/2010/wordml" xmlns:w15="http://schemas.microsoft.com/office/word/2012/wordml" xmlns:w16cex="http://schemas.microsoft.com/office/word/2018/wordml/cex" xmlns:w16cid="http://schemas.microsoft.com/office/word/2016/wordml/cid" xmlns:w16="http://schemas.microsoft.com/office/word/2018/wordml" xmlns:w16du="http://schemas.microsoft.com/office/word/2023/wordml/word16du" xmlns:w16sdtdh="http://schemas.microsoft.com/office/word/2020/wordml/sdtdatahash" xmlns:w16sdtfl="http://schemas.microsoft.com/office/word/2024/wordml/sdtformatlock" xmlns:w16se="http://schemas.microsoft.com/office/word/2015/wordml/symex" mc:Ignorable="w14 w15 w16se w16cid w16 w16cex w16sdtdh w16sdtfl w16du">
+<w:styles xmlns:w="http://schemas.openxmlformats.org/wordprocessingml/2006/main" xmlns:w14="http://schemas.microsoft.com/office/word/2010/wordml" xmlns:mc="http://schemas.openxmlformats.org/markup-compatibility/2006" mc:Ignorable="w14">
   <w:docDefaults>
     <w:rPrDefault>
       <w:rPr>
-        <w:rFonts w:asciiTheme="minorHAnsi" w:eastAsiaTheme="minorHAnsi" w:hAnsiTheme="minorHAnsi" w:cstheme="minorBidi"/>
+        <w:rFonts w:ascii="Calibri" w:hAnsi="Calibri" w:eastAsia="Calibri" w:cs="" w:asciiTheme="minorHAnsi" w:cstheme="minorBidi" w:eastAsiaTheme="minorHAnsi" w:hAnsiTheme="minorHAnsi"/>
         <w:sz w:val="22"/>
         <w:szCs w:val="22"/>
         <w:lang w:val="pt-BR" w:eastAsia="en-US" w:bidi="ar-SA"/>
@@ -1494,21 +1648,21 @@
     </w:rPrDefault>
     <w:pPrDefault>
       <w:pPr>
-        <w:spacing w:after="200" w:line="276" w:lineRule="auto"/>
+        <w:suppressAutoHyphens w:val="true"/>
       </w:pPr>
     </w:pPrDefault>
   </w:docDefaults>
   <w:latentStyles w:defLockedState="0" w:defUIPriority="99" w:defSemiHidden="0" w:defUnhideWhenUsed="0" w:defQFormat="0" w:count="376">
     <w:lsdException w:name="Normal" w:uiPriority="0" w:qFormat="1"/>
     <w:lsdException w:name="heading 1" w:uiPriority="9" w:qFormat="1"/>
-    <w:lsdException w:name="heading 2" w:semiHidden="1" w:uiPriority="9" w:unhideWhenUsed="1" w:qFormat="1"/>
-    <w:lsdException w:name="heading 3" w:semiHidden="1" w:uiPriority="9" w:unhideWhenUsed="1" w:qFormat="1"/>
-    <w:lsdException w:name="heading 4" w:semiHidden="1" w:uiPriority="9" w:unhideWhenUsed="1" w:qFormat="1"/>
-    <w:lsdException w:name="heading 5" w:semiHidden="1" w:uiPriority="9" w:unhideWhenUsed="1" w:qFormat="1"/>
-    <w:lsdException w:name="heading 6" w:semiHidden="1" w:uiPriority="9" w:unhideWhenUsed="1" w:qFormat="1"/>
-    <w:lsdException w:name="heading 7" w:semiHidden="1" w:uiPriority="9" w:unhideWhenUsed="1" w:qFormat="1"/>
-    <w:lsdException w:name="heading 8" w:semiHidden="1" w:uiPriority="9" w:unhideWhenUsed="1" w:qFormat="1"/>
-    <w:lsdException w:name="heading 9" w:semiHidden="1" w:uiPriority="9" w:unhideWhenUsed="1" w:qFormat="1"/>
+    <w:lsdException w:name="heading 2" w:uiPriority="9" w:semiHidden="1" w:unhideWhenUsed="1" w:qFormat="1"/>
+    <w:lsdException w:name="heading 3" w:uiPriority="9" w:semiHidden="1" w:unhideWhenUsed="1" w:qFormat="1"/>
+    <w:lsdException w:name="heading 4" w:uiPriority="9" w:semiHidden="1" w:unhideWhenUsed="1" w:qFormat="1"/>
+    <w:lsdException w:name="heading 5" w:uiPriority="9" w:semiHidden="1" w:unhideWhenUsed="1" w:qFormat="1"/>
+    <w:lsdException w:name="heading 6" w:uiPriority="9" w:semiHidden="1" w:unhideWhenUsed="1" w:qFormat="1"/>
+    <w:lsdException w:name="heading 7" w:uiPriority="9" w:semiHidden="1" w:unhideWhenUsed="1" w:qFormat="1"/>
+    <w:lsdException w:name="heading 8" w:uiPriority="9" w:semiHidden="1" w:unhideWhenUsed="1" w:qFormat="1"/>
+    <w:lsdException w:name="heading 9" w:uiPriority="9" w:semiHidden="1" w:unhideWhenUsed="1" w:qFormat="1"/>
     <w:lsdException w:name="index 1" w:semiHidden="1" w:unhideWhenUsed="1"/>
     <w:lsdException w:name="index 2" w:semiHidden="1" w:unhideWhenUsed="1"/>
     <w:lsdException w:name="index 3" w:semiHidden="1" w:unhideWhenUsed="1"/>
@@ -1518,22 +1672,22 @@
     <w:lsdException w:name="index 7" w:semiHidden="1" w:unhideWhenUsed="1"/>
     <w:lsdException w:name="index 8" w:semiHidden="1" w:unhideWhenUsed="1"/>
     <w:lsdException w:name="index 9" w:semiHidden="1" w:unhideWhenUsed="1"/>
-    <w:lsdException w:name="toc 1" w:semiHidden="1" w:uiPriority="39" w:unhideWhenUsed="1"/>
-    <w:lsdException w:name="toc 2" w:semiHidden="1" w:uiPriority="39" w:unhideWhenUsed="1"/>
-    <w:lsdException w:name="toc 3" w:semiHidden="1" w:uiPriority="39" w:unhideWhenUsed="1"/>
-    <w:lsdException w:name="toc 4" w:semiHidden="1" w:uiPriority="39" w:unhideWhenUsed="1"/>
-    <w:lsdException w:name="toc 5" w:semiHidden="1" w:uiPriority="39" w:unhideWhenUsed="1"/>
-    <w:lsdException w:name="toc 6" w:semiHidden="1" w:uiPriority="39" w:unhideWhenUsed="1"/>
-    <w:lsdException w:name="toc 7" w:semiHidden="1" w:uiPriority="39" w:unhideWhenUsed="1"/>
-    <w:lsdException w:name="toc 8" w:semiHidden="1" w:uiPriority="39" w:unhideWhenUsed="1"/>
-    <w:lsdException w:name="toc 9" w:semiHidden="1" w:uiPriority="39" w:unhideWhenUsed="1"/>
+    <w:lsdException w:name="toc 1" w:uiPriority="39" w:semiHidden="1" w:unhideWhenUsed="1"/>
+    <w:lsdException w:name="toc 2" w:uiPriority="39" w:semiHidden="1" w:unhideWhenUsed="1"/>
+    <w:lsdException w:name="toc 3" w:uiPriority="39" w:semiHidden="1" w:unhideWhenUsed="1"/>
+    <w:lsdException w:name="toc 4" w:uiPriority="39" w:semiHidden="1" w:unhideWhenUsed="1"/>
+    <w:lsdException w:name="toc 5" w:uiPriority="39" w:semiHidden="1" w:unhideWhenUsed="1"/>
+    <w:lsdException w:name="toc 6" w:uiPriority="39" w:semiHidden="1" w:unhideWhenUsed="1"/>
+    <w:lsdException w:name="toc 7" w:uiPriority="39" w:semiHidden="1" w:unhideWhenUsed="1"/>
+    <w:lsdException w:name="toc 8" w:uiPriority="39" w:semiHidden="1" w:unhideWhenUsed="1"/>
+    <w:lsdException w:name="toc 9" w:uiPriority="39" w:semiHidden="1" w:unhideWhenUsed="1"/>
     <w:lsdException w:name="Normal Indent" w:semiHidden="1" w:unhideWhenUsed="1"/>
     <w:lsdException w:name="footnote text" w:semiHidden="1" w:unhideWhenUsed="1"/>
     <w:lsdException w:name="annotation text" w:semiHidden="1" w:unhideWhenUsed="1"/>
     <w:lsdException w:name="header" w:semiHidden="1" w:unhideWhenUsed="1"/>
     <w:lsdException w:name="footer" w:semiHidden="1" w:unhideWhenUsed="1"/>
     <w:lsdException w:name="index heading" w:semiHidden="1" w:unhideWhenUsed="1"/>
-    <w:lsdException w:name="caption" w:semiHidden="1" w:uiPriority="35" w:unhideWhenUsed="1" w:qFormat="1"/>
+    <w:lsdException w:name="caption" w:uiPriority="35" w:semiHidden="1" w:unhideWhenUsed="1" w:qFormat="1"/>
     <w:lsdException w:name="table of figures" w:semiHidden="1" w:unhideWhenUsed="1"/>
     <w:lsdException w:name="envelope address" w:semiHidden="1" w:unhideWhenUsed="1"/>
     <w:lsdException w:name="envelope return" w:semiHidden="1" w:unhideWhenUsed="1"/>
@@ -1564,7 +1718,7 @@
     <w:lsdException w:name="Title" w:uiPriority="10" w:qFormat="1"/>
     <w:lsdException w:name="Closing" w:semiHidden="1" w:unhideWhenUsed="1"/>
     <w:lsdException w:name="Signature" w:semiHidden="1" w:unhideWhenUsed="1"/>
-    <w:lsdException w:name="Default Paragraph Font" w:semiHidden="1" w:uiPriority="1" w:unhideWhenUsed="1"/>
+    <w:lsdException w:name="Default Paragraph Font" w:uiPriority="1" w:semiHidden="1" w:unhideWhenUsed="1"/>
     <w:lsdException w:name="Body Text" w:semiHidden="1" w:unhideWhenUsed="1"/>
     <w:lsdException w:name="Body Text Indent" w:semiHidden="1" w:unhideWhenUsed="1"/>
     <w:lsdException w:name="List Continue" w:semiHidden="1" w:unhideWhenUsed="1"/>
@@ -1764,8 +1918,8 @@
     <w:lsdException w:name="Subtle Reference" w:uiPriority="31" w:qFormat="1"/>
     <w:lsdException w:name="Intense Reference" w:uiPriority="32" w:qFormat="1"/>
     <w:lsdException w:name="Book Title" w:uiPriority="33" w:qFormat="1"/>
-    <w:lsdException w:name="Bibliography" w:semiHidden="1" w:uiPriority="37" w:unhideWhenUsed="1"/>
-    <w:lsdException w:name="TOC Heading" w:semiHidden="1" w:uiPriority="39" w:unhideWhenUsed="1" w:qFormat="1"/>
+    <w:lsdException w:name="Bibliography" w:uiPriority="37" w:semiHidden="1" w:unhideWhenUsed="1"/>
+    <w:lsdException w:name="TOC Heading" w:uiPriority="39" w:semiHidden="1" w:unhideWhenUsed="1" w:qFormat="1"/>
     <w:lsdException w:name="Plain Table 1" w:uiPriority="41"/>
     <w:lsdException w:name="Plain Table 2" w:uiPriority="42"/>
     <w:lsdException w:name="Plain Table 3" w:uiPriority="43"/>
@@ -1876,77 +2030,216 @@
     <w:lsdException w:name="Unresolved Mention" w:semiHidden="1" w:unhideWhenUsed="1"/>
     <w:lsdException w:name="Smart Link" w:semiHidden="1" w:unhideWhenUsed="1"/>
   </w:latentStyles>
-  <w:style w:type="paragraph" w:default="1" w:styleId="Normal">
+  <w:style w:type="paragraph" w:styleId="Normal" w:default="1">
     <w:name w:val="Normal"/>
     <w:qFormat/>
-    <w:rsid w:val="00500B72"/>
+    <w:rsid w:val="00500b72"/>
     <w:pPr>
-      <w:widowControl w:val="0"/>
-      <w:suppressAutoHyphens/>
-      <w:autoSpaceDN w:val="0"/>
-      <w:spacing w:after="0" w:line="240" w:lineRule="auto"/>
+      <w:widowControl w:val="false"/>
+      <w:suppressAutoHyphens w:val="true"/>
+      <w:bidi w:val="0"/>
+      <w:spacing w:lineRule="auto" w:line="240" w:before="0" w:after="0"/>
+      <w:jc w:val="start"/>
       <w:textAlignment w:val="baseline"/>
     </w:pPr>
     <w:rPr>
-      <w:rFonts w:ascii="Times New Roman" w:eastAsia="SimSun" w:hAnsi="Times New Roman" w:cs="Mangal"/>
-      <w:kern w:val="3"/>
+      <w:rFonts w:ascii="Times New Roman" w:hAnsi="Times New Roman" w:eastAsia="SimSun" w:cs="Mangal"/>
+      <w:color w:val="auto"/>
+      <w:kern w:val="2"/>
       <w:sz w:val="24"/>
       <w:szCs w:val="24"/>
-      <w:lang w:eastAsia="zh-CN" w:bidi="hi-IN"/>
+      <w:lang w:val="pt-BR" w:eastAsia="zh-CN" w:bidi="hi-IN"/>
     </w:rPr>
   </w:style>
-  <w:style w:type="character" w:default="1" w:styleId="Fontepargpadro">
+  <w:style w:type="character" w:styleId="DefaultParagraphFont" w:default="1">
     <w:name w:val="Default Paragraph Font"/>
     <w:uiPriority w:val="1"/>
     <w:semiHidden/>
     <w:unhideWhenUsed/>
-  </w:style>
-  <w:style w:type="table" w:default="1" w:styleId="Tabelanormal">
-    <w:name w:val="Normal Table"/>
+    <w:qFormat/>
+    <w:rPr/>
+  </w:style>
+  <w:style w:type="character" w:styleId="scdp" w:customStyle="1">
+    <w:name w:val="scdp"/>
+    <w:qFormat/>
+    <w:rsid w:val="00500b72"/>
+    <w:rPr/>
+  </w:style>
+  <w:style w:type="character" w:styleId="CommentReference">
+    <w:name w:val="annotation reference"/>
+    <w:basedOn w:val="DefaultParagraphFont"/>
     <w:uiPriority w:val="99"/>
     <w:semiHidden/>
     <w:unhideWhenUsed/>
-    <w:tblPr>
-      <w:tblInd w:w="0" w:type="dxa"/>
-      <w:tblCellMar>
-        <w:top w:w="0" w:type="dxa"/>
-        <w:left w:w="108" w:type="dxa"/>
-        <w:bottom w:w="0" w:type="dxa"/>
-        <w:right w:w="108" w:type="dxa"/>
-      </w:tblCellMar>
-    </w:tblPr>
-  </w:style>
-  <w:style w:type="numbering" w:default="1" w:styleId="Semlista">
-    <w:name w:val="No List"/>
+    <w:qFormat/>
+    <w:rsid w:val="00505ba0"/>
+    <w:rPr>
+      <w:sz w:val="16"/>
+      <w:szCs w:val="16"/>
+    </w:rPr>
+  </w:style>
+  <w:style w:type="character" w:styleId="TextodecomentrioChar" w:customStyle="1">
+    <w:name w:val="Texto de comentário Char"/>
+    <w:basedOn w:val="DefaultParagraphFont"/>
     <w:uiPriority w:val="99"/>
     <w:semiHidden/>
-    <w:unhideWhenUsed/>
-  </w:style>
-  <w:style w:type="paragraph" w:customStyle="1" w:styleId="Standard">
+    <w:qFormat/>
+    <w:rsid w:val="00505ba0"/>
+    <w:rPr>
+      <w:rFonts w:ascii="Times New Roman" w:hAnsi="Times New Roman" w:eastAsia="SimSun" w:cs="Mangal"/>
+      <w:kern w:val="2"/>
+      <w:sz w:val="20"/>
+      <w:szCs w:val="18"/>
+      <w:lang w:eastAsia="zh-CN" w:bidi="hi-IN"/>
+    </w:rPr>
+  </w:style>
+  <w:style w:type="character" w:styleId="AssuntodocomentrioChar" w:customStyle="1">
+    <w:name w:val="Assunto do comentário Char"/>
+    <w:basedOn w:val="TextodecomentrioChar"/>
+    <w:link w:val="annotationsubject"/>
+    <w:uiPriority w:val="99"/>
+    <w:semiHidden/>
+    <w:qFormat/>
+    <w:rsid w:val="00505ba0"/>
+    <w:rPr>
+      <w:rFonts w:ascii="Times New Roman" w:hAnsi="Times New Roman" w:eastAsia="SimSun" w:cs="Mangal"/>
+      <w:b/>
+      <w:bCs/>
+      <w:kern w:val="2"/>
+      <w:sz w:val="20"/>
+      <w:szCs w:val="18"/>
+      <w:lang w:eastAsia="zh-CN" w:bidi="hi-IN"/>
+    </w:rPr>
+  </w:style>
+  <w:style w:type="character" w:styleId="TextodebaloChar" w:customStyle="1">
+    <w:name w:val="Texto de balão Char"/>
+    <w:basedOn w:val="DefaultParagraphFont"/>
+    <w:link w:val="BalloonText"/>
+    <w:uiPriority w:val="99"/>
+    <w:semiHidden/>
+    <w:qFormat/>
+    <w:rsid w:val="00505ba0"/>
+    <w:rPr>
+      <w:rFonts w:ascii="Tahoma" w:hAnsi="Tahoma" w:eastAsia="SimSun" w:cs="Mangal"/>
+      <w:kern w:val="2"/>
+      <w:sz w:val="16"/>
+      <w:szCs w:val="14"/>
+      <w:lang w:eastAsia="zh-CN" w:bidi="hi-IN"/>
+    </w:rPr>
+  </w:style>
+  <w:style w:type="paragraph" w:styleId="Ttulo">
+    <w:name w:val="Título"/>
+    <w:basedOn w:val="Normal"/>
+    <w:next w:val="BodyText"/>
+    <w:qFormat/>
+    <w:pPr>
+      <w:keepNext w:val="true"/>
+      <w:spacing w:before="240" w:after="120"/>
+    </w:pPr>
+    <w:rPr>
+      <w:rFonts w:ascii="Liberation Sans" w:hAnsi="Liberation Sans" w:eastAsia="Noto Sans CJK SC" w:cs="Noto Sans"/>
+      <w:sz w:val="28"/>
+      <w:szCs w:val="28"/>
+    </w:rPr>
+  </w:style>
+  <w:style w:type="paragraph" w:styleId="BodyText">
+    <w:name w:val="Body Text"/>
+    <w:basedOn w:val="Normal"/>
+    <w:pPr>
+      <w:spacing w:lineRule="auto" w:line="276" w:before="0" w:after="140"/>
+    </w:pPr>
+    <w:rPr/>
+  </w:style>
+  <w:style w:type="paragraph" w:styleId="List">
+    <w:name w:val="List"/>
+    <w:basedOn w:val="BodyText"/>
+    <w:pPr/>
+    <w:rPr>
+      <w:rFonts w:cs="Noto Sans"/>
+    </w:rPr>
+  </w:style>
+  <w:style w:type="paragraph" w:styleId="Caption">
+    <w:name w:val="caption"/>
+    <w:basedOn w:val="Normal"/>
+    <w:qFormat/>
+    <w:pPr>
+      <w:suppressLineNumbers/>
+      <w:spacing w:before="120" w:after="120"/>
+    </w:pPr>
+    <w:rPr>
+      <w:rFonts w:cs="Noto Sans"/>
+      <w:i/>
+      <w:iCs/>
+      <w:sz w:val="24"/>
+      <w:szCs w:val="24"/>
+    </w:rPr>
+  </w:style>
+  <w:style w:type="paragraph" w:styleId="ndice">
+    <w:name w:val="Índice"/>
+    <w:basedOn w:val="Normal"/>
+    <w:qFormat/>
+    <w:pPr>
+      <w:suppressLineNumbers/>
+    </w:pPr>
+    <w:rPr>
+      <w:rFonts w:cs="Noto Sans"/>
+    </w:rPr>
+  </w:style>
+  <w:style w:type="paragraph" w:styleId="Ttulouser">
+    <w:name w:val="Título (user)"/>
+    <w:basedOn w:val="Normal"/>
+    <w:next w:val="BodyText"/>
+    <w:qFormat/>
+    <w:pPr>
+      <w:keepNext w:val="true"/>
+      <w:spacing w:before="240" w:after="120"/>
+    </w:pPr>
+    <w:rPr>
+      <w:rFonts w:ascii="Liberation Sans" w:hAnsi="Liberation Sans" w:eastAsia="Noto Sans CJK SC" w:cs="Noto Sans"/>
+      <w:sz w:val="28"/>
+      <w:szCs w:val="28"/>
+    </w:rPr>
+  </w:style>
+  <w:style w:type="paragraph" w:styleId="ndiceuser">
+    <w:name w:val="Índice (user)"/>
+    <w:basedOn w:val="Normal"/>
+    <w:qFormat/>
+    <w:pPr>
+      <w:suppressLineNumbers/>
+    </w:pPr>
+    <w:rPr>
+      <w:rFonts w:cs="Noto Sans"/>
+    </w:rPr>
+  </w:style>
+  <w:style w:type="paragraph" w:styleId="Standard" w:customStyle="1">
     <w:name w:val="Standard"/>
-    <w:rsid w:val="00500B72"/>
+    <w:qFormat/>
+    <w:rsid w:val="00500b72"/>
     <w:pPr>
-      <w:widowControl w:val="0"/>
-      <w:suppressAutoHyphens/>
-      <w:autoSpaceDN w:val="0"/>
-      <w:spacing w:after="0" w:line="240" w:lineRule="auto"/>
+      <w:widowControl w:val="false"/>
+      <w:suppressAutoHyphens w:val="true"/>
+      <w:bidi w:val="0"/>
+      <w:spacing w:lineRule="auto" w:line="240" w:before="0" w:after="0"/>
+      <w:jc w:val="start"/>
       <w:textAlignment w:val="baseline"/>
     </w:pPr>
     <w:rPr>
-      <w:rFonts w:ascii="Times New Roman" w:eastAsia="SimSun" w:hAnsi="Times New Roman" w:cs="Mangal"/>
-      <w:kern w:val="3"/>
+      <w:rFonts w:ascii="Times New Roman" w:hAnsi="Times New Roman" w:eastAsia="SimSun" w:cs="Mangal"/>
+      <w:color w:val="auto"/>
+      <w:kern w:val="2"/>
       <w:sz w:val="24"/>
       <w:szCs w:val="24"/>
-      <w:lang w:eastAsia="zh-CN" w:bidi="hi-IN"/>
+      <w:lang w:val="pt-BR" w:eastAsia="zh-CN" w:bidi="hi-IN"/>
     </w:rPr>
   </w:style>
-  <w:style w:type="paragraph" w:customStyle="1" w:styleId="Ttulo31">
+  <w:style w:type="paragraph" w:styleId="Ttulo31" w:customStyle="1">
     <w:name w:val="Título 31"/>
     <w:basedOn w:val="Standard"/>
     <w:next w:val="Standard"/>
-    <w:rsid w:val="00500B72"/>
+    <w:qFormat/>
+    <w:rsid w:val="00500b72"/>
     <w:pPr>
-      <w:keepNext/>
+      <w:keepNext w:val="true"/>
       <w:jc w:val="center"/>
       <w:outlineLvl w:val="2"/>
     </w:pPr>
@@ -1954,26 +2247,28 @@
       <w:sz w:val="28"/>
     </w:rPr>
   </w:style>
-  <w:style w:type="paragraph" w:customStyle="1" w:styleId="Ttulo11">
+  <w:style w:type="paragraph" w:styleId="Ttulo11" w:customStyle="1">
     <w:name w:val="Título 11"/>
     <w:basedOn w:val="Standard"/>
     <w:next w:val="Standard"/>
-    <w:rsid w:val="00500B72"/>
+    <w:qFormat/>
+    <w:rsid w:val="00500b72"/>
     <w:pPr>
-      <w:keepNext/>
+      <w:keepNext w:val="true"/>
       <w:outlineLvl w:val="0"/>
     </w:pPr>
     <w:rPr>
       <w:sz w:val="32"/>
     </w:rPr>
   </w:style>
-  <w:style w:type="paragraph" w:customStyle="1" w:styleId="Ttulo41">
+  <w:style w:type="paragraph" w:styleId="Ttulo41" w:customStyle="1">
     <w:name w:val="Título 41"/>
     <w:basedOn w:val="Standard"/>
     <w:next w:val="Standard"/>
-    <w:rsid w:val="00500B72"/>
+    <w:qFormat/>
+    <w:rsid w:val="00500b72"/>
     <w:pPr>
-      <w:keepNext/>
+      <w:keepNext w:val="true"/>
       <w:outlineLvl w:val="3"/>
     </w:pPr>
     <w:rPr>
@@ -1983,149 +2278,172 @@
       <w:sz w:val="20"/>
     </w:rPr>
   </w:style>
-  <w:style w:type="character" w:customStyle="1" w:styleId="scdp">
-    <w:name w:val="scdp"/>
-    <w:rsid w:val="00500B72"/>
-  </w:style>
-  <w:style w:type="character" w:styleId="Refdecomentrio">
-    <w:name w:val="annotation reference"/>
-    <w:basedOn w:val="Fontepargpadro"/>
-    <w:uiPriority w:val="99"/>
-    <w:semiHidden/>
-    <w:unhideWhenUsed/>
-    <w:rsid w:val="00505BA0"/>
-    <w:rPr>
-      <w:sz w:val="16"/>
-      <w:szCs w:val="16"/>
-    </w:rPr>
-  </w:style>
-  <w:style w:type="paragraph" w:styleId="Textodecomentrio">
+  <w:style w:type="paragraph" w:styleId="CommentText">
     <w:name w:val="annotation text"/>
     <w:basedOn w:val="Normal"/>
     <w:link w:val="TextodecomentrioChar"/>
     <w:uiPriority w:val="99"/>
     <w:semiHidden/>
     <w:unhideWhenUsed/>
-    <w:rsid w:val="00505BA0"/>
+    <w:rsid w:val="00505ba0"/>
+    <w:pPr/>
     <w:rPr>
       <w:sz w:val="20"/>
       <w:szCs w:val="18"/>
     </w:rPr>
   </w:style>
-  <w:style w:type="character" w:customStyle="1" w:styleId="TextodecomentrioChar">
-    <w:name w:val="Texto de comentário Char"/>
-    <w:basedOn w:val="Fontepargpadro"/>
-    <w:link w:val="Textodecomentrio"/>
-    <w:uiPriority w:val="99"/>
-    <w:semiHidden/>
-    <w:rsid w:val="00505BA0"/>
-    <w:rPr>
-      <w:rFonts w:ascii="Times New Roman" w:eastAsia="SimSun" w:hAnsi="Times New Roman" w:cs="Mangal"/>
-      <w:kern w:val="3"/>
-      <w:sz w:val="20"/>
-      <w:szCs w:val="18"/>
-      <w:lang w:eastAsia="zh-CN" w:bidi="hi-IN"/>
-    </w:rPr>
-  </w:style>
-  <w:style w:type="paragraph" w:styleId="Assuntodocomentrio">
+  <w:style w:type="paragraph" w:styleId="annotationsubject">
     <w:name w:val="annotation subject"/>
-    <w:basedOn w:val="Textodecomentrio"/>
-    <w:next w:val="Textodecomentrio"/>
+    <w:basedOn w:val="CommentText"/>
+    <w:next w:val="CommentText"/>
     <w:link w:val="AssuntodocomentrioChar"/>
     <w:uiPriority w:val="99"/>
     <w:semiHidden/>
     <w:unhideWhenUsed/>
-    <w:rsid w:val="00505BA0"/>
+    <w:qFormat/>
+    <w:rsid w:val="00505ba0"/>
+    <w:pPr/>
     <w:rPr>
       <w:b/>
       <w:bCs/>
     </w:rPr>
   </w:style>
-  <w:style w:type="character" w:customStyle="1" w:styleId="AssuntodocomentrioChar">
-    <w:name w:val="Assunto do comentário Char"/>
-    <w:basedOn w:val="TextodecomentrioChar"/>
-    <w:link w:val="Assuntodocomentrio"/>
-    <w:uiPriority w:val="99"/>
-    <w:semiHidden/>
-    <w:rsid w:val="00505BA0"/>
-    <w:rPr>
-      <w:rFonts w:ascii="Times New Roman" w:eastAsia="SimSun" w:hAnsi="Times New Roman" w:cs="Mangal"/>
-      <w:b/>
-      <w:bCs/>
-      <w:kern w:val="3"/>
-      <w:sz w:val="20"/>
-      <w:szCs w:val="18"/>
-      <w:lang w:eastAsia="zh-CN" w:bidi="hi-IN"/>
-    </w:rPr>
-  </w:style>
-  <w:style w:type="paragraph" w:styleId="Textodebalo">
+  <w:style w:type="paragraph" w:styleId="BalloonText">
     <w:name w:val="Balloon Text"/>
     <w:basedOn w:val="Normal"/>
     <w:link w:val="TextodebaloChar"/>
     <w:uiPriority w:val="99"/>
     <w:semiHidden/>
     <w:unhideWhenUsed/>
-    <w:rsid w:val="00505BA0"/>
+    <w:qFormat/>
+    <w:rsid w:val="00505ba0"/>
+    <w:pPr/>
     <w:rPr>
       <w:rFonts w:ascii="Tahoma" w:hAnsi="Tahoma"/>
       <w:sz w:val="16"/>
       <w:szCs w:val="14"/>
     </w:rPr>
   </w:style>
-  <w:style w:type="character" w:customStyle="1" w:styleId="TextodebaloChar">
-    <w:name w:val="Texto de balão Char"/>
-    <w:basedOn w:val="Fontepargpadro"/>
-    <w:link w:val="Textodebalo"/>
+  <w:style w:type="paragraph" w:styleId="Contedodoquadro">
+    <w:name w:val="Conteúdo do quadro"/>
+    <w:basedOn w:val="Normal"/>
+    <w:qFormat/>
+    <w:pPr/>
+    <w:rPr/>
+  </w:style>
+  <w:style w:type="paragraph" w:styleId="Contedodoquadrouser">
+    <w:name w:val="Conteúdo do quadro (user)"/>
+    <w:basedOn w:val="Normal"/>
+    <w:qFormat/>
+    <w:pPr/>
+    <w:rPr/>
+  </w:style>
+  <w:style w:type="paragraph" w:styleId="Contedodatabelauser">
+    <w:name w:val="Conteúdo da tabela (user)"/>
+    <w:basedOn w:val="Normal"/>
+    <w:qFormat/>
+    <w:pPr>
+      <w:widowControl w:val="false"/>
+      <w:suppressLineNumbers/>
+    </w:pPr>
+    <w:rPr/>
+  </w:style>
+  <w:style w:type="paragraph" w:styleId="Ttulodetabelauser">
+    <w:name w:val="Título de tabela (user)"/>
+    <w:basedOn w:val="Contedodatabelauser"/>
+    <w:qFormat/>
+    <w:pPr>
+      <w:suppressLineNumbers/>
+      <w:jc w:val="center"/>
+    </w:pPr>
+    <w:rPr>
+      <w:b/>
+      <w:bCs/>
+    </w:rPr>
+  </w:style>
+  <w:style w:type="paragraph" w:styleId="Contedodatabela">
+    <w:name w:val="Conteúdo da tabela"/>
+    <w:basedOn w:val="Normal"/>
+    <w:qFormat/>
+    <w:pPr>
+      <w:widowControl w:val="false"/>
+      <w:suppressLineNumbers/>
+    </w:pPr>
+    <w:rPr/>
+  </w:style>
+  <w:style w:type="paragraph" w:styleId="Ttulodetabela">
+    <w:name w:val="Título de tabela"/>
+    <w:basedOn w:val="Contedodatabela"/>
+    <w:qFormat/>
+    <w:pPr>
+      <w:suppressLineNumbers/>
+      <w:jc w:val="center"/>
+    </w:pPr>
+    <w:rPr>
+      <w:b/>
+      <w:bCs/>
+    </w:rPr>
+  </w:style>
+  <w:style w:type="numbering" w:styleId="Semlista" w:default="1">
+    <w:name w:val="Sem lista"/>
     <w:uiPriority w:val="99"/>
     <w:semiHidden/>
-    <w:rsid w:val="00505BA0"/>
-    <w:rPr>
-      <w:rFonts w:ascii="Tahoma" w:eastAsia="SimSun" w:hAnsi="Tahoma" w:cs="Mangal"/>
-      <w:kern w:val="3"/>
-      <w:sz w:val="16"/>
-      <w:szCs w:val="14"/>
-      <w:lang w:eastAsia="zh-CN" w:bidi="hi-IN"/>
-    </w:rPr>
+    <w:unhideWhenUsed/>
+    <w:qFormat/>
+  </w:style>
+  <w:style w:type="table" w:default="1" w:styleId="Tabelanormal">
+    <w:name w:val="Normal Table"/>
+    <w:uiPriority w:val="99"/>
+    <w:semiHidden/>
+    <w:unhideWhenUsed/>
+    <w:tblPr>
+      <w:tblCellMar>
+        <w:top w:w="0" w:type="dxa"/>
+        <w:left w:w="108" w:type="dxa"/>
+        <w:bottom w:w="0" w:type="dxa"/>
+        <w:right w:w="108" w:type="dxa"/>
+      </w:tblCellMar>
+    </w:tblPr>
   </w:style>
 </w:styles>
 </file>
 
 <file path=word/theme/theme1.xml><?xml version="1.0" encoding="utf-8"?>
-<a:theme xmlns:a="http://schemas.openxmlformats.org/drawingml/2006/main" name="Tema do Office">
+<a:theme xmlns:a="http://schemas.openxmlformats.org/drawingml/2006/main" xmlns:r="http://schemas.openxmlformats.org/officeDocument/2006/relationships" name="Tema do Office">
   <a:themeElements>
     <a:clrScheme name="Escritório">
       <a:dk1>
-        <a:sysClr val="windowText" lastClr="000000"/>
+        <a:srgbClr val="000000"/>
       </a:dk1>
       <a:lt1>
-        <a:sysClr val="window" lastClr="FFFFFF"/>
+        <a:srgbClr val="ffffff"/>
       </a:lt1>
       <a:dk2>
-        <a:srgbClr val="1F497D"/>
+        <a:srgbClr val="1f497d"/>
       </a:dk2>
       <a:lt2>
-        <a:srgbClr val="EEECE1"/>
+        <a:srgbClr val="eeece1"/>
       </a:lt2>
       <a:accent1>
-        <a:srgbClr val="4F81BD"/>
+        <a:srgbClr val="4f81bd"/>
       </a:accent1>
       <a:accent2>
-        <a:srgbClr val="C0504D"/>
+        <a:srgbClr val="c0504d"/>
       </a:accent2>
       <a:accent3>
-        <a:srgbClr val="9BBB59"/>
+        <a:srgbClr val="9bbb59"/>
       </a:accent3>
       <a:accent4>
-        <a:srgbClr val="8064A2"/>
+        <a:srgbClr val="8064a2"/>
       </a:accent4>
       <a:accent5>
-        <a:srgbClr val="4BACC6"/>
+        <a:srgbClr val="4bacc6"/>
       </a:accent5>
       <a:accent6>
-        <a:srgbClr val="F79646"/>
+        <a:srgbClr val="f79646"/>
       </a:accent6>
       <a:hlink>
-        <a:srgbClr val="0000FF"/>
+        <a:srgbClr val="0000ff"/>
       </a:hlink>
       <a:folHlink>
         <a:srgbClr val="800080"/>
@@ -2133,242 +2451,134 @@
     </a:clrScheme>
     <a:fontScheme name="Escritório">
       <a:majorFont>
-        <a:latin typeface="Cambria"/>
+        <a:latin typeface="Cambria" pitchFamily="0" charset="1"/>
         <a:ea typeface=""/>
         <a:cs typeface=""/>
-        <a:font script="Jpan" typeface="ＭＳ ゴシック"/>
-        <a:font script="Hang" typeface="맑은 고딕"/>
-        <a:font script="Hans" typeface="宋体"/>
-        <a:font script="Hant" typeface="新細明體"/>
-        <a:font script="Arab" typeface="Times New Roman"/>
-        <a:font script="Hebr" typeface="Times New Roman"/>
-        <a:font script="Thai" typeface="Angsana New"/>
-        <a:font script="Ethi" typeface="Nyala"/>
-        <a:font script="Beng" typeface="Vrinda"/>
-        <a:font script="Gujr" typeface="Shruti"/>
-        <a:font script="Khmr" typeface="MoolBoran"/>
-        <a:font script="Knda" typeface="Tunga"/>
-        <a:font script="Guru" typeface="Raavi"/>
-        <a:font script="Cans" typeface="Euphemia"/>
-        <a:font script="Cher" typeface="Plantagenet Cherokee"/>
-        <a:font script="Yiii" typeface="Microsoft Yi Baiti"/>
-        <a:font script="Tibt" typeface="Microsoft Himalaya"/>
-        <a:font script="Thaa" typeface="MV Boli"/>
-        <a:font script="Deva" typeface="Mangal"/>
-        <a:font script="Telu" typeface="Gautami"/>
-        <a:font script="Taml" typeface="Latha"/>
-        <a:font script="Syrc" typeface="Estrangelo Edessa"/>
-        <a:font script="Orya" typeface="Kalinga"/>
-        <a:font script="Mlym" typeface="Kartika"/>
-        <a:font script="Laoo" typeface="DokChampa"/>
-        <a:font script="Sinh" typeface="Iskoola Pota"/>
-        <a:font script="Mong" typeface="Mongolian Baiti"/>
-        <a:font script="Viet" typeface="Times New Roman"/>
-        <a:font script="Uigh" typeface="Microsoft Uighur"/>
       </a:majorFont>
       <a:minorFont>
-        <a:latin typeface="Calibri"/>
+        <a:latin typeface="Calibri" pitchFamily="0" charset="1"/>
         <a:ea typeface=""/>
         <a:cs typeface=""/>
-        <a:font script="Jpan" typeface="ＭＳ 明朝"/>
-        <a:font script="Hang" typeface="맑은 고딕"/>
-        <a:font script="Hans" typeface="宋体"/>
-        <a:font script="Hant" typeface="新細明體"/>
-        <a:font script="Arab" typeface="Arial"/>
-        <a:font script="Hebr" typeface="Arial"/>
-        <a:font script="Thai" typeface="Cordia New"/>
-        <a:font script="Ethi" typeface="Nyala"/>
-        <a:font script="Beng" typeface="Vrinda"/>
-        <a:font script="Gujr" typeface="Shruti"/>
-        <a:font script="Khmr" typeface="DaunPenh"/>
-        <a:font script="Knda" typeface="Tunga"/>
-        <a:font script="Guru" typeface="Raavi"/>
-        <a:font script="Cans" typeface="Euphemia"/>
-        <a:font script="Cher" typeface="Plantagenet Cherokee"/>
-        <a:font script="Yiii" typeface="Microsoft Yi Baiti"/>
-        <a:font script="Tibt" typeface="Microsoft Himalaya"/>
-        <a:font script="Thaa" typeface="MV Boli"/>
-        <a:font script="Deva" typeface="Mangal"/>
-        <a:font script="Telu" typeface="Gautami"/>
-        <a:font script="Taml" typeface="Latha"/>
-        <a:font script="Syrc" typeface="Estrangelo Edessa"/>
-        <a:font script="Orya" typeface="Kalinga"/>
-        <a:font script="Mlym" typeface="Kartika"/>
-        <a:font script="Laoo" typeface="DokChampa"/>
-        <a:font script="Sinh" typeface="Iskoola Pota"/>
-        <a:font script="Mong" typeface="Mongolian Baiti"/>
-        <a:font script="Viet" typeface="Arial"/>
-        <a:font script="Uigh" typeface="Microsoft Uighur"/>
       </a:minorFont>
     </a:fontScheme>
-    <a:fmtScheme name="Escritório">
+    <a:fmtScheme>
       <a:fillStyleLst>
         <a:solidFill>
           <a:schemeClr val="phClr"/>
         </a:solidFill>
-        <a:gradFill rotWithShape="1">
+        <a:gradFill>
           <a:gsLst>
             <a:gs pos="0">
               <a:schemeClr val="phClr">
                 <a:tint val="50000"/>
-                <a:satMod val="300000"/>
               </a:schemeClr>
             </a:gs>
             <a:gs pos="35000">
               <a:schemeClr val="phClr">
                 <a:tint val="37000"/>
-                <a:satMod val="300000"/>
               </a:schemeClr>
             </a:gs>
             <a:gs pos="100000">
               <a:schemeClr val="phClr">
                 <a:tint val="15000"/>
-                <a:satMod val="350000"/>
               </a:schemeClr>
             </a:gs>
           </a:gsLst>
           <a:lin ang="16200000" scaled="1"/>
+          <a:tileRect l="0" t="0" r="0" b="0"/>
         </a:gradFill>
-        <a:gradFill rotWithShape="1">
+        <a:gradFill>
           <a:gsLst>
             <a:gs pos="0">
               <a:schemeClr val="phClr">
                 <a:shade val="51000"/>
-                <a:satMod val="130000"/>
               </a:schemeClr>
             </a:gs>
             <a:gs pos="80000">
               <a:schemeClr val="phClr">
                 <a:shade val="93000"/>
-                <a:satMod val="130000"/>
               </a:schemeClr>
             </a:gs>
             <a:gs pos="100000">
               <a:schemeClr val="phClr">
                 <a:shade val="94000"/>
-                <a:satMod val="135000"/>
               </a:schemeClr>
             </a:gs>
           </a:gsLst>
           <a:lin ang="16200000" scaled="0"/>
+          <a:tileRect l="0" t="0" r="0" b="0"/>
         </a:gradFill>
       </a:fillStyleLst>
       <a:lnStyleLst>
         <a:ln w="9525" cap="flat" cmpd="sng" algn="ctr">
-          <a:solidFill>
-            <a:schemeClr val="phClr">
-              <a:shade val="95000"/>
-              <a:satMod val="105000"/>
-            </a:schemeClr>
-          </a:solidFill>
           <a:prstDash val="solid"/>
         </a:ln>
         <a:ln w="25400" cap="flat" cmpd="sng" algn="ctr">
-          <a:solidFill>
-            <a:schemeClr val="phClr"/>
-          </a:solidFill>
           <a:prstDash val="solid"/>
         </a:ln>
         <a:ln w="38100" cap="flat" cmpd="sng" algn="ctr">
-          <a:solidFill>
-            <a:schemeClr val="phClr"/>
-          </a:solidFill>
           <a:prstDash val="solid"/>
         </a:ln>
       </a:lnStyleLst>
       <a:effectStyleLst>
         <a:effectStyle>
-          <a:effectLst>
-            <a:outerShdw blurRad="40000" dist="20000" dir="5400000" rotWithShape="0">
-              <a:srgbClr val="000000">
-                <a:alpha val="38000"/>
-              </a:srgbClr>
-            </a:outerShdw>
-          </a:effectLst>
+          <a:effectLst/>
         </a:effectStyle>
         <a:effectStyle>
-          <a:effectLst>
-            <a:outerShdw blurRad="40000" dist="23000" dir="5400000" rotWithShape="0">
-              <a:srgbClr val="000000">
-                <a:alpha val="35000"/>
-              </a:srgbClr>
-            </a:outerShdw>
-          </a:effectLst>
+          <a:effectLst/>
         </a:effectStyle>
         <a:effectStyle>
-          <a:effectLst>
-            <a:outerShdw blurRad="40000" dist="23000" dir="5400000" rotWithShape="0">
-              <a:srgbClr val="000000">
-                <a:alpha val="35000"/>
-              </a:srgbClr>
-            </a:outerShdw>
-          </a:effectLst>
-          <a:scene3d>
-            <a:camera prst="orthographicFront">
-              <a:rot lat="0" lon="0" rev="0"/>
-            </a:camera>
-            <a:lightRig rig="threePt" dir="t">
-              <a:rot lat="0" lon="0" rev="1200000"/>
-            </a:lightRig>
-          </a:scene3d>
-          <a:sp3d>
-            <a:bevelT w="63500" h="25400"/>
-          </a:sp3d>
+          <a:effectLst/>
         </a:effectStyle>
       </a:effectStyleLst>
       <a:bgFillStyleLst>
         <a:solidFill>
           <a:schemeClr val="phClr"/>
         </a:solidFill>
-        <a:gradFill rotWithShape="1">
+        <a:gradFill>
           <a:gsLst>
             <a:gs pos="0">
               <a:schemeClr val="phClr">
                 <a:tint val="40000"/>
-                <a:satMod val="350000"/>
               </a:schemeClr>
             </a:gs>
             <a:gs pos="40000">
               <a:schemeClr val="phClr">
                 <a:tint val="45000"/>
                 <a:shade val="99000"/>
-                <a:satMod val="350000"/>
               </a:schemeClr>
             </a:gs>
             <a:gs pos="100000">
               <a:schemeClr val="phClr">
                 <a:shade val="20000"/>
-                <a:satMod val="255000"/>
               </a:schemeClr>
             </a:gs>
           </a:gsLst>
           <a:path path="circle">
             <a:fillToRect l="50000" t="-80000" r="50000" b="180000"/>
           </a:path>
+          <a:tileRect l="0" t="0" r="0" b="0"/>
         </a:gradFill>
-        <a:gradFill rotWithShape="1">
+        <a:gradFill>
           <a:gsLst>
             <a:gs pos="0">
               <a:schemeClr val="phClr">
                 <a:tint val="80000"/>
-                <a:satMod val="300000"/>
               </a:schemeClr>
             </a:gs>
             <a:gs pos="100000">
               <a:schemeClr val="phClr">
                 <a:shade val="30000"/>
-                <a:satMod val="200000"/>
               </a:schemeClr>
             </a:gs>
           </a:gsLst>
           <a:path path="circle">
             <a:fillToRect l="50000" t="50000" r="50000" b="50000"/>
           </a:path>
+          <a:tileRect l="0" t="0" r="0" b="0"/>
         </a:gradFill>
       </a:bgFillStyleLst>
     </a:fmtScheme>
   </a:themeElements>
-  <a:objectDefaults/>
-  <a:extraClrSchemeLst/>
 </a:theme>
 </file>
</xml_diff>